<commit_message>
add summary and manual for palm
</commit_message>
<xml_diff>
--- a/A2_User Manual.docx
+++ b/A2_User Manual.docx
@@ -24,6 +24,7 @@
     </w:p>
     <w:p>
       <w:pPr>
+        <w:jc w:val="both"/>
         <w:rPr>
           <w:rFonts w:ascii="Times New Roman" w:hAnsi="Times New Roman" w:cs="Times New Roman"/>
           <w:sz w:val="28"/>
@@ -39,6 +40,7 @@
           <w:ilvl w:val="0"/>
           <w:numId w:val="1"/>
         </w:numPr>
+        <w:jc w:val="both"/>
         <w:rPr>
           <w:rFonts w:ascii="Times New Roman" w:hAnsi="Times New Roman" w:cs="Times New Roman"/>
           <w:szCs w:val="28"/>
@@ -57,6 +59,7 @@
     <w:p>
       <w:pPr>
         <w:pStyle w:val="ListParagraph"/>
+        <w:jc w:val="both"/>
         <w:rPr>
           <w:rFonts w:ascii="Times New Roman" w:hAnsi="Times New Roman" w:cs="Times New Roman"/>
           <w:szCs w:val="28"/>
@@ -71,6 +74,7 @@
           <w:ilvl w:val="1"/>
           <w:numId w:val="1"/>
         </w:numPr>
+        <w:jc w:val="both"/>
         <w:rPr>
           <w:rFonts w:ascii="Times New Roman" w:hAnsi="Times New Roman" w:cs="Times New Roman"/>
           <w:szCs w:val="28"/>
@@ -90,6 +94,7 @@
       <w:pPr>
         <w:pStyle w:val="ListParagraph"/>
         <w:ind w:left="1080"/>
+        <w:jc w:val="both"/>
         <w:rPr>
           <w:rFonts w:ascii="Times New Roman" w:hAnsi="Times New Roman" w:cs="Times New Roman"/>
           <w:szCs w:val="28"/>
@@ -125,6 +130,7 @@
       <w:pPr>
         <w:pStyle w:val="ListParagraph"/>
         <w:ind w:left="1080"/>
+        <w:jc w:val="both"/>
         <w:rPr>
           <w:rFonts w:ascii="Times New Roman" w:hAnsi="Times New Roman" w:cs="Times New Roman"/>
           <w:szCs w:val="28"/>
@@ -139,6 +145,7 @@
           <w:ilvl w:val="1"/>
           <w:numId w:val="1"/>
         </w:numPr>
+        <w:jc w:val="both"/>
         <w:rPr>
           <w:rFonts w:ascii="Times New Roman" w:hAnsi="Times New Roman" w:cs="Times New Roman"/>
           <w:szCs w:val="28"/>
@@ -158,6 +165,7 @@
       <w:pPr>
         <w:pStyle w:val="ListParagraph"/>
         <w:ind w:left="1080"/>
+        <w:jc w:val="both"/>
         <w:rPr>
           <w:rFonts w:ascii="Times New Roman" w:hAnsi="Times New Roman" w:cs="Times New Roman"/>
           <w:szCs w:val="28"/>
@@ -193,6 +201,7 @@
       <w:pPr>
         <w:pStyle w:val="ListParagraph"/>
         <w:ind w:left="1080"/>
+        <w:jc w:val="both"/>
         <w:rPr>
           <w:rFonts w:ascii="Times New Roman" w:hAnsi="Times New Roman" w:cs="Times New Roman"/>
           <w:szCs w:val="28"/>
@@ -207,6 +216,7 @@
           <w:ilvl w:val="1"/>
           <w:numId w:val="1"/>
         </w:numPr>
+        <w:jc w:val="both"/>
         <w:rPr>
           <w:rFonts w:ascii="Times New Roman" w:hAnsi="Times New Roman" w:cs="Times New Roman"/>
           <w:szCs w:val="28"/>
@@ -226,6 +236,7 @@
       <w:pPr>
         <w:pStyle w:val="ListParagraph"/>
         <w:ind w:left="1080"/>
+        <w:jc w:val="both"/>
         <w:rPr>
           <w:rFonts w:ascii="Times New Roman" w:hAnsi="Times New Roman" w:cs="Times New Roman"/>
           <w:szCs w:val="28"/>
@@ -261,6 +272,7 @@
       <w:pPr>
         <w:pStyle w:val="ListParagraph"/>
         <w:ind w:left="1080"/>
+        <w:jc w:val="both"/>
         <w:rPr>
           <w:rFonts w:ascii="Times New Roman" w:hAnsi="Times New Roman" w:cs="Times New Roman"/>
           <w:szCs w:val="28"/>
@@ -272,6 +284,7 @@
       <w:pPr>
         <w:pStyle w:val="ListParagraph"/>
         <w:ind w:left="1080"/>
+        <w:jc w:val="both"/>
         <w:rPr>
           <w:rFonts w:ascii="Times New Roman" w:hAnsi="Times New Roman" w:cs="Times New Roman"/>
           <w:szCs w:val="28"/>
@@ -286,6 +299,7 @@
           <w:ilvl w:val="0"/>
           <w:numId w:val="1"/>
         </w:numPr>
+        <w:jc w:val="both"/>
         <w:rPr>
           <w:rFonts w:ascii="Times New Roman" w:hAnsi="Times New Roman" w:cs="Times New Roman"/>
           <w:szCs w:val="28"/>
@@ -303,6 +317,7 @@
     </w:p>
     <w:p>
       <w:pPr>
+        <w:jc w:val="both"/>
         <w:rPr>
           <w:rFonts w:ascii="Times New Roman" w:hAnsi="Times New Roman" w:cs="Times New Roman"/>
           <w:szCs w:val="28"/>
@@ -317,6 +332,7 @@
           <w:ilvl w:val="1"/>
           <w:numId w:val="1"/>
         </w:numPr>
+        <w:jc w:val="both"/>
         <w:rPr>
           <w:rFonts w:ascii="Times New Roman" w:hAnsi="Times New Roman" w:cs="Times New Roman"/>
           <w:szCs w:val="28"/>
@@ -336,6 +352,7 @@
       <w:pPr>
         <w:pStyle w:val="ListParagraph"/>
         <w:ind w:left="1080"/>
+        <w:jc w:val="both"/>
         <w:rPr>
           <w:rFonts w:ascii="Times New Roman" w:hAnsi="Times New Roman" w:cs="Times New Roman"/>
           <w:szCs w:val="28"/>
@@ -358,6 +375,7 @@
           <w:ilvl w:val="0"/>
           <w:numId w:val="2"/>
         </w:numPr>
+        <w:jc w:val="both"/>
         <w:rPr>
           <w:rFonts w:ascii="Times New Roman" w:hAnsi="Times New Roman" w:cs="Times New Roman"/>
           <w:szCs w:val="28"/>
@@ -383,15 +401,17 @@
     </w:p>
     <w:p>
       <w:pPr>
-        <w:rPr>
-          <w:rFonts w:ascii="Times New Roman" w:hAnsi="Times New Roman" w:cs="Times New Roman"/>
-          <w:szCs w:val="28"/>
-          <w:lang w:val="en-US"/>
-        </w:rPr>
-      </w:pPr>
-    </w:p>
-    <w:p>
-      <w:pPr>
+        <w:jc w:val="both"/>
+        <w:rPr>
+          <w:rFonts w:ascii="Times New Roman" w:hAnsi="Times New Roman" w:cs="Times New Roman"/>
+          <w:szCs w:val="28"/>
+          <w:lang w:val="en-US"/>
+        </w:rPr>
+      </w:pPr>
+    </w:p>
+    <w:p>
+      <w:pPr>
+        <w:jc w:val="both"/>
         <w:rPr>
           <w:rFonts w:ascii="Times New Roman" w:hAnsi="Times New Roman" w:cs="Times New Roman"/>
           <w:szCs w:val="28"/>
@@ -406,6 +426,7 @@
           <w:ilvl w:val="0"/>
           <w:numId w:val="1"/>
         </w:numPr>
+        <w:jc w:val="both"/>
         <w:rPr>
           <w:rFonts w:ascii="Times New Roman" w:hAnsi="Times New Roman" w:cs="Times New Roman"/>
           <w:szCs w:val="28"/>
@@ -424,6 +445,7 @@
     <w:p>
       <w:pPr>
         <w:pStyle w:val="ListParagraph"/>
+        <w:jc w:val="both"/>
         <w:rPr>
           <w:rFonts w:ascii="Times New Roman" w:hAnsi="Times New Roman" w:cs="Times New Roman"/>
           <w:szCs w:val="28"/>
@@ -438,6 +460,7 @@
           <w:ilvl w:val="1"/>
           <w:numId w:val="1"/>
         </w:numPr>
+        <w:jc w:val="both"/>
         <w:rPr>
           <w:rFonts w:ascii="Times New Roman" w:hAnsi="Times New Roman" w:cs="Times New Roman"/>
           <w:szCs w:val="28"/>
@@ -457,6 +480,7 @@
       <w:pPr>
         <w:pStyle w:val="ListParagraph"/>
         <w:ind w:left="1080"/>
+        <w:jc w:val="both"/>
         <w:rPr>
           <w:rFonts w:ascii="Times New Roman" w:hAnsi="Times New Roman" w:cs="Times New Roman"/>
           <w:szCs w:val="28"/>
@@ -492,6 +516,7 @@
       <w:pPr>
         <w:pStyle w:val="ListParagraph"/>
         <w:ind w:left="1080"/>
+        <w:jc w:val="both"/>
         <w:rPr>
           <w:rFonts w:ascii="Times New Roman" w:hAnsi="Times New Roman" w:cs="Times New Roman"/>
           <w:szCs w:val="28"/>
@@ -506,6 +531,7 @@
           <w:ilvl w:val="1"/>
           <w:numId w:val="1"/>
         </w:numPr>
+        <w:jc w:val="both"/>
         <w:rPr>
           <w:rFonts w:ascii="Times New Roman" w:hAnsi="Times New Roman" w:cs="Times New Roman"/>
           <w:szCs w:val="28"/>
@@ -525,6 +551,7 @@
       <w:pPr>
         <w:pStyle w:val="ListParagraph"/>
         <w:ind w:left="1080"/>
+        <w:jc w:val="both"/>
         <w:rPr>
           <w:rFonts w:ascii="Times New Roman" w:hAnsi="Times New Roman" w:cs="Times New Roman"/>
           <w:szCs w:val="28"/>
@@ -547,6 +574,7 @@
           <w:ilvl w:val="0"/>
           <w:numId w:val="2"/>
         </w:numPr>
+        <w:jc w:val="both"/>
         <w:rPr>
           <w:rFonts w:ascii="Times New Roman" w:hAnsi="Times New Roman" w:cs="Times New Roman"/>
           <w:szCs w:val="28"/>
@@ -569,6 +597,7 @@
           <w:ilvl w:val="0"/>
           <w:numId w:val="2"/>
         </w:numPr>
+        <w:jc w:val="both"/>
         <w:rPr>
           <w:rFonts w:ascii="Times New Roman" w:hAnsi="Times New Roman" w:cs="Times New Roman"/>
           <w:szCs w:val="28"/>
@@ -591,6 +620,7 @@
           <w:ilvl w:val="0"/>
           <w:numId w:val="2"/>
         </w:numPr>
+        <w:jc w:val="both"/>
         <w:rPr>
           <w:rFonts w:ascii="Times New Roman" w:hAnsi="Times New Roman" w:cs="Times New Roman"/>
           <w:szCs w:val="28"/>
@@ -613,6 +643,7 @@
           <w:ilvl w:val="0"/>
           <w:numId w:val="2"/>
         </w:numPr>
+        <w:jc w:val="both"/>
         <w:rPr>
           <w:rFonts w:ascii="Times New Roman" w:hAnsi="Times New Roman" w:cs="Times New Roman"/>
           <w:szCs w:val="28"/>
@@ -635,6 +666,7 @@
           <w:ilvl w:val="0"/>
           <w:numId w:val="2"/>
         </w:numPr>
+        <w:jc w:val="both"/>
         <w:rPr>
           <w:rFonts w:ascii="Times New Roman" w:hAnsi="Times New Roman" w:cs="Times New Roman"/>
           <w:szCs w:val="28"/>
@@ -652,15 +684,17 @@
     </w:p>
     <w:p>
       <w:pPr>
-        <w:rPr>
-          <w:rFonts w:ascii="Times New Roman" w:hAnsi="Times New Roman" w:cs="Times New Roman"/>
-          <w:szCs w:val="28"/>
-          <w:lang w:val="en-US"/>
-        </w:rPr>
-      </w:pPr>
-    </w:p>
-    <w:p>
-      <w:pPr>
+        <w:jc w:val="both"/>
+        <w:rPr>
+          <w:rFonts w:ascii="Times New Roman" w:hAnsi="Times New Roman" w:cs="Times New Roman"/>
+          <w:szCs w:val="28"/>
+          <w:lang w:val="en-US"/>
+        </w:rPr>
+      </w:pPr>
+    </w:p>
+    <w:p>
+      <w:pPr>
+        <w:jc w:val="both"/>
         <w:rPr>
           <w:rFonts w:ascii="Times New Roman" w:hAnsi="Times New Roman" w:cs="Times New Roman"/>
           <w:szCs w:val="28"/>
@@ -675,6 +709,7 @@
           <w:ilvl w:val="0"/>
           <w:numId w:val="1"/>
         </w:numPr>
+        <w:jc w:val="both"/>
         <w:rPr>
           <w:rFonts w:ascii="Times New Roman" w:hAnsi="Times New Roman" w:cs="Times New Roman"/>
           <w:szCs w:val="28"/>
@@ -693,6 +728,7 @@
     <w:p>
       <w:pPr>
         <w:pStyle w:val="ListParagraph"/>
+        <w:jc w:val="both"/>
         <w:rPr>
           <w:rFonts w:ascii="Times New Roman" w:hAnsi="Times New Roman" w:cs="Times New Roman"/>
           <w:szCs w:val="28"/>
@@ -707,6 +743,7 @@
           <w:ilvl w:val="1"/>
           <w:numId w:val="1"/>
         </w:numPr>
+        <w:jc w:val="both"/>
         <w:rPr>
           <w:rFonts w:ascii="Times New Roman" w:hAnsi="Times New Roman" w:cs="Times New Roman"/>
           <w:szCs w:val="28"/>
@@ -726,6 +763,7 @@
       <w:pPr>
         <w:pStyle w:val="ListParagraph"/>
         <w:ind w:left="1080"/>
+        <w:jc w:val="both"/>
         <w:rPr>
           <w:rFonts w:ascii="Times New Roman" w:hAnsi="Times New Roman" w:cs="Times New Roman"/>
           <w:szCs w:val="28"/>
@@ -745,6 +783,7 @@
       <w:pPr>
         <w:pStyle w:val="ListParagraph"/>
         <w:ind w:left="1080"/>
+        <w:jc w:val="both"/>
         <w:rPr>
           <w:rFonts w:ascii="Times New Roman" w:hAnsi="Times New Roman" w:cs="Times New Roman"/>
           <w:szCs w:val="28"/>
@@ -756,6 +795,7 @@
       <w:pPr>
         <w:pStyle w:val="ListParagraph"/>
         <w:ind w:left="1080"/>
+        <w:jc w:val="both"/>
         <w:rPr>
           <w:rFonts w:ascii="Times New Roman" w:hAnsi="Times New Roman" w:cs="Times New Roman"/>
           <w:szCs w:val="28"/>
@@ -767,6 +807,7 @@
       <w:pPr>
         <w:pStyle w:val="ListParagraph"/>
         <w:ind w:left="1080"/>
+        <w:jc w:val="both"/>
         <w:rPr>
           <w:rFonts w:ascii="Times New Roman" w:hAnsi="Times New Roman" w:cs="Times New Roman"/>
           <w:szCs w:val="28"/>
@@ -781,6 +822,7 @@
           <w:ilvl w:val="1"/>
           <w:numId w:val="1"/>
         </w:numPr>
+        <w:jc w:val="both"/>
         <w:rPr>
           <w:rFonts w:ascii="Times New Roman" w:hAnsi="Times New Roman" w:cs="Times New Roman"/>
           <w:szCs w:val="28"/>
@@ -801,6 +843,7 @@
       <w:pPr>
         <w:pStyle w:val="ListParagraph"/>
         <w:ind w:left="1080"/>
+        <w:jc w:val="both"/>
         <w:rPr>
           <w:rFonts w:ascii="Times New Roman" w:hAnsi="Times New Roman" w:cs="Times New Roman"/>
           <w:szCs w:val="28"/>
@@ -818,6 +861,7 @@
     </w:p>
     <w:p>
       <w:pPr>
+        <w:jc w:val="both"/>
         <w:rPr>
           <w:rFonts w:ascii="Times New Roman" w:hAnsi="Times New Roman" w:cs="Times New Roman"/>
           <w:szCs w:val="28"/>
@@ -832,6 +876,7 @@
           <w:ilvl w:val="1"/>
           <w:numId w:val="1"/>
         </w:numPr>
+        <w:jc w:val="both"/>
         <w:rPr>
           <w:rFonts w:ascii="Times New Roman" w:hAnsi="Times New Roman" w:cs="Times New Roman"/>
           <w:szCs w:val="28"/>
@@ -851,6 +896,7 @@
       <w:pPr>
         <w:pStyle w:val="ListParagraph"/>
         <w:ind w:left="1080"/>
+        <w:jc w:val="both"/>
         <w:rPr>
           <w:rFonts w:ascii="Times New Roman" w:hAnsi="Times New Roman" w:cs="Times New Roman"/>
           <w:szCs w:val="28"/>
@@ -869,15 +915,17 @@
     <w:p>
       <w:pPr>
         <w:pStyle w:val="ListParagraph"/>
-        <w:rPr>
-          <w:rFonts w:ascii="Times New Roman" w:hAnsi="Times New Roman" w:cs="Times New Roman"/>
-          <w:szCs w:val="28"/>
-          <w:lang w:val="en-US"/>
-        </w:rPr>
-      </w:pPr>
-    </w:p>
-    <w:p>
-      <w:pPr>
+        <w:jc w:val="both"/>
+        <w:rPr>
+          <w:rFonts w:ascii="Times New Roman" w:hAnsi="Times New Roman" w:cs="Times New Roman"/>
+          <w:szCs w:val="28"/>
+          <w:lang w:val="en-US"/>
+        </w:rPr>
+      </w:pPr>
+    </w:p>
+    <w:p>
+      <w:pPr>
+        <w:jc w:val="both"/>
         <w:rPr>
           <w:rFonts w:ascii="Times New Roman" w:hAnsi="Times New Roman" w:cs="Times New Roman"/>
           <w:szCs w:val="28"/>
@@ -892,6 +940,7 @@
           <w:ilvl w:val="0"/>
           <w:numId w:val="1"/>
         </w:numPr>
+        <w:jc w:val="both"/>
         <w:rPr>
           <w:rFonts w:ascii="Times New Roman" w:hAnsi="Times New Roman" w:cs="Times New Roman"/>
           <w:szCs w:val="28"/>
@@ -910,6 +959,7 @@
     <w:p>
       <w:pPr>
         <w:pStyle w:val="ListParagraph"/>
+        <w:jc w:val="both"/>
         <w:rPr>
           <w:rFonts w:ascii="Times New Roman" w:hAnsi="Times New Roman" w:cs="Times New Roman"/>
           <w:szCs w:val="28"/>
@@ -924,6 +974,7 @@
           <w:ilvl w:val="1"/>
           <w:numId w:val="1"/>
         </w:numPr>
+        <w:jc w:val="both"/>
         <w:rPr>
           <w:rFonts w:ascii="Times New Roman" w:hAnsi="Times New Roman" w:cs="Times New Roman"/>
           <w:szCs w:val="28"/>
@@ -943,6 +994,7 @@
       <w:pPr>
         <w:pStyle w:val="ListParagraph"/>
         <w:ind w:left="1080"/>
+        <w:jc w:val="both"/>
         <w:rPr>
           <w:rFonts w:ascii="Times New Roman" w:hAnsi="Times New Roman" w:cs="Times New Roman"/>
           <w:szCs w:val="28"/>
@@ -962,6 +1014,7 @@
       <w:pPr>
         <w:pStyle w:val="ListParagraph"/>
         <w:ind w:left="1080"/>
+        <w:jc w:val="both"/>
         <w:rPr>
           <w:rFonts w:ascii="Times New Roman" w:hAnsi="Times New Roman" w:cs="Times New Roman"/>
           <w:szCs w:val="28"/>
@@ -976,6 +1029,7 @@
           <w:ilvl w:val="1"/>
           <w:numId w:val="1"/>
         </w:numPr>
+        <w:jc w:val="both"/>
         <w:rPr>
           <w:rFonts w:ascii="Times New Roman" w:hAnsi="Times New Roman" w:cs="Times New Roman"/>
           <w:szCs w:val="28"/>
@@ -995,6 +1049,7 @@
       <w:pPr>
         <w:pStyle w:val="ListParagraph"/>
         <w:ind w:left="1080"/>
+        <w:jc w:val="both"/>
         <w:rPr>
           <w:rFonts w:ascii="Times New Roman" w:hAnsi="Times New Roman" w:cs="Times New Roman"/>
           <w:szCs w:val="28"/>
@@ -1012,15 +1067,277 @@
     </w:p>
     <w:p>
       <w:pPr>
-        <w:rPr>
-          <w:rFonts w:ascii="Times New Roman" w:hAnsi="Times New Roman" w:cs="Times New Roman"/>
-          <w:szCs w:val="28"/>
-          <w:lang w:val="en-US"/>
-        </w:rPr>
-      </w:pPr>
-    </w:p>
-    <w:p>
-      <w:pPr>
+        <w:jc w:val="both"/>
+        <w:rPr>
+          <w:rFonts w:ascii="Times New Roman" w:hAnsi="Times New Roman" w:cs="Times New Roman"/>
+          <w:szCs w:val="28"/>
+          <w:lang w:val="en-US"/>
+        </w:rPr>
+      </w:pPr>
+    </w:p>
+    <w:p>
+      <w:pPr>
+        <w:jc w:val="both"/>
+        <w:rPr>
+          <w:rFonts w:ascii="Times New Roman" w:hAnsi="Times New Roman" w:cs="Times New Roman"/>
+          <w:szCs w:val="28"/>
+          <w:lang w:val="en-US"/>
+        </w:rPr>
+      </w:pPr>
+    </w:p>
+    <w:p>
+      <w:pPr>
+        <w:jc w:val="both"/>
+        <w:rPr>
+          <w:rFonts w:ascii="Times New Roman" w:hAnsi="Times New Roman" w:cs="Times New Roman"/>
+          <w:szCs w:val="28"/>
+          <w:lang w:val="en-US"/>
+        </w:rPr>
+      </w:pPr>
+    </w:p>
+    <w:p>
+      <w:pPr>
+        <w:jc w:val="both"/>
+        <w:rPr>
+          <w:rFonts w:ascii="Times New Roman" w:hAnsi="Times New Roman" w:cs="Times New Roman"/>
+          <w:szCs w:val="28"/>
+          <w:lang w:val="en-US"/>
+        </w:rPr>
+      </w:pPr>
+    </w:p>
+    <w:p>
+      <w:pPr>
+        <w:jc w:val="both"/>
+        <w:rPr>
+          <w:rFonts w:ascii="Times New Roman" w:hAnsi="Times New Roman" w:cs="Times New Roman"/>
+          <w:szCs w:val="28"/>
+          <w:lang w:val="en-US"/>
+        </w:rPr>
+      </w:pPr>
+    </w:p>
+    <w:p>
+      <w:pPr>
+        <w:jc w:val="both"/>
+        <w:rPr>
+          <w:rFonts w:ascii="Times New Roman" w:hAnsi="Times New Roman" w:cs="Times New Roman"/>
+          <w:szCs w:val="28"/>
+          <w:lang w:val="en-US"/>
+        </w:rPr>
+      </w:pPr>
+    </w:p>
+    <w:p>
+      <w:pPr>
+        <w:jc w:val="both"/>
+        <w:rPr>
+          <w:rFonts w:ascii="Times New Roman" w:hAnsi="Times New Roman" w:cs="Times New Roman"/>
+          <w:szCs w:val="28"/>
+          <w:lang w:val="en-US"/>
+        </w:rPr>
+      </w:pPr>
+    </w:p>
+    <w:p>
+      <w:pPr>
+        <w:jc w:val="both"/>
+        <w:rPr>
+          <w:rFonts w:ascii="Times New Roman" w:hAnsi="Times New Roman" w:cs="Times New Roman"/>
+          <w:szCs w:val="28"/>
+          <w:lang w:val="en-US"/>
+        </w:rPr>
+      </w:pPr>
+    </w:p>
+    <w:p>
+      <w:pPr>
+        <w:jc w:val="both"/>
+        <w:rPr>
+          <w:rFonts w:ascii="Times New Roman" w:hAnsi="Times New Roman" w:cs="Times New Roman"/>
+          <w:szCs w:val="28"/>
+          <w:lang w:val="en-US"/>
+        </w:rPr>
+      </w:pPr>
+    </w:p>
+    <w:p>
+      <w:pPr>
+        <w:jc w:val="both"/>
+        <w:rPr>
+          <w:rFonts w:ascii="Times New Roman" w:hAnsi="Times New Roman" w:cs="Times New Roman"/>
+          <w:szCs w:val="28"/>
+          <w:lang w:val="en-US"/>
+        </w:rPr>
+      </w:pPr>
+    </w:p>
+    <w:p>
+      <w:pPr>
+        <w:jc w:val="both"/>
+        <w:rPr>
+          <w:rFonts w:ascii="Times New Roman" w:hAnsi="Times New Roman" w:cs="Times New Roman"/>
+          <w:szCs w:val="28"/>
+          <w:lang w:val="en-US"/>
+        </w:rPr>
+      </w:pPr>
+    </w:p>
+    <w:p>
+      <w:pPr>
+        <w:jc w:val="both"/>
+        <w:rPr>
+          <w:rFonts w:ascii="Times New Roman" w:hAnsi="Times New Roman" w:cs="Times New Roman"/>
+          <w:szCs w:val="28"/>
+          <w:lang w:val="en-US"/>
+        </w:rPr>
+      </w:pPr>
+    </w:p>
+    <w:p>
+      <w:pPr>
+        <w:jc w:val="both"/>
+        <w:rPr>
+          <w:rFonts w:ascii="Times New Roman" w:hAnsi="Times New Roman" w:cs="Times New Roman"/>
+          <w:szCs w:val="28"/>
+          <w:lang w:val="en-US"/>
+        </w:rPr>
+      </w:pPr>
+    </w:p>
+    <w:p>
+      <w:pPr>
+        <w:jc w:val="both"/>
+        <w:rPr>
+          <w:rFonts w:ascii="Times New Roman" w:hAnsi="Times New Roman" w:cs="Times New Roman"/>
+          <w:szCs w:val="28"/>
+          <w:lang w:val="en-US"/>
+        </w:rPr>
+      </w:pPr>
+    </w:p>
+    <w:p>
+      <w:pPr>
+        <w:jc w:val="both"/>
+        <w:rPr>
+          <w:rFonts w:ascii="Times New Roman" w:hAnsi="Times New Roman" w:cs="Times New Roman"/>
+          <w:szCs w:val="28"/>
+          <w:lang w:val="en-US"/>
+        </w:rPr>
+      </w:pPr>
+    </w:p>
+    <w:p>
+      <w:pPr>
+        <w:jc w:val="both"/>
+        <w:rPr>
+          <w:rFonts w:ascii="Times New Roman" w:hAnsi="Times New Roman" w:cs="Times New Roman"/>
+          <w:szCs w:val="28"/>
+          <w:lang w:val="en-US"/>
+        </w:rPr>
+      </w:pPr>
+    </w:p>
+    <w:p>
+      <w:pPr>
+        <w:jc w:val="both"/>
+        <w:rPr>
+          <w:rFonts w:ascii="Times New Roman" w:hAnsi="Times New Roman" w:cs="Times New Roman"/>
+          <w:szCs w:val="28"/>
+          <w:lang w:val="en-US"/>
+        </w:rPr>
+      </w:pPr>
+    </w:p>
+    <w:p>
+      <w:pPr>
+        <w:jc w:val="both"/>
+        <w:rPr>
+          <w:rFonts w:ascii="Times New Roman" w:hAnsi="Times New Roman" w:cs="Times New Roman"/>
+          <w:szCs w:val="28"/>
+          <w:lang w:val="en-US"/>
+        </w:rPr>
+      </w:pPr>
+    </w:p>
+    <w:p>
+      <w:pPr>
+        <w:jc w:val="both"/>
+        <w:rPr>
+          <w:rFonts w:ascii="Times New Roman" w:hAnsi="Times New Roman" w:cs="Times New Roman"/>
+          <w:szCs w:val="28"/>
+          <w:lang w:val="en-US"/>
+        </w:rPr>
+      </w:pPr>
+    </w:p>
+    <w:p>
+      <w:pPr>
+        <w:jc w:val="both"/>
+        <w:rPr>
+          <w:rFonts w:ascii="Times New Roman" w:hAnsi="Times New Roman" w:cs="Times New Roman"/>
+          <w:szCs w:val="28"/>
+          <w:lang w:val="en-US"/>
+        </w:rPr>
+      </w:pPr>
+    </w:p>
+    <w:p>
+      <w:pPr>
+        <w:jc w:val="both"/>
+        <w:rPr>
+          <w:rFonts w:ascii="Times New Roman" w:hAnsi="Times New Roman" w:cs="Times New Roman"/>
+          <w:szCs w:val="28"/>
+          <w:lang w:val="en-US"/>
+        </w:rPr>
+      </w:pPr>
+    </w:p>
+    <w:p>
+      <w:pPr>
+        <w:jc w:val="both"/>
+        <w:rPr>
+          <w:rFonts w:ascii="Times New Roman" w:hAnsi="Times New Roman" w:cs="Times New Roman"/>
+          <w:szCs w:val="28"/>
+          <w:lang w:val="en-US"/>
+        </w:rPr>
+      </w:pPr>
+    </w:p>
+    <w:p>
+      <w:pPr>
+        <w:jc w:val="both"/>
+        <w:rPr>
+          <w:rFonts w:ascii="Times New Roman" w:hAnsi="Times New Roman" w:cs="Times New Roman"/>
+          <w:szCs w:val="28"/>
+          <w:lang w:val="en-US"/>
+        </w:rPr>
+      </w:pPr>
+    </w:p>
+    <w:p>
+      <w:pPr>
+        <w:jc w:val="both"/>
+        <w:rPr>
+          <w:rFonts w:ascii="Times New Roman" w:hAnsi="Times New Roman" w:cs="Times New Roman"/>
+          <w:szCs w:val="28"/>
+          <w:lang w:val="en-US"/>
+        </w:rPr>
+      </w:pPr>
+    </w:p>
+    <w:p>
+      <w:pPr>
+        <w:jc w:val="both"/>
+        <w:rPr>
+          <w:rFonts w:ascii="Times New Roman" w:hAnsi="Times New Roman" w:cs="Times New Roman"/>
+          <w:szCs w:val="28"/>
+          <w:lang w:val="en-US"/>
+        </w:rPr>
+      </w:pPr>
+    </w:p>
+    <w:p>
+      <w:pPr>
+        <w:jc w:val="both"/>
+        <w:rPr>
+          <w:rFonts w:ascii="Times New Roman" w:hAnsi="Times New Roman" w:cs="Times New Roman"/>
+          <w:szCs w:val="28"/>
+          <w:lang w:val="en-US"/>
+        </w:rPr>
+      </w:pPr>
+    </w:p>
+    <w:p>
+      <w:pPr>
+        <w:jc w:val="both"/>
+        <w:rPr>
+          <w:rFonts w:ascii="Times New Roman" w:hAnsi="Times New Roman" w:cs="Times New Roman"/>
+          <w:szCs w:val="28"/>
+          <w:lang w:val="en-US"/>
+        </w:rPr>
+      </w:pPr>
+    </w:p>
+    <w:p>
+      <w:pPr>
+        <w:jc w:val="both"/>
         <w:rPr>
           <w:rFonts w:ascii="Times New Roman" w:hAnsi="Times New Roman" w:cs="Times New Roman"/>
           <w:szCs w:val="28"/>
@@ -1035,47 +1352,1642 @@
           <w:ilvl w:val="0"/>
           <w:numId w:val="1"/>
         </w:numPr>
-        <w:rPr>
-          <w:rFonts w:ascii="Times New Roman" w:hAnsi="Times New Roman" w:cs="Times New Roman"/>
-          <w:szCs w:val="28"/>
-          <w:lang w:val="en-US"/>
-        </w:rPr>
-      </w:pPr>
-      <w:r>
-        <w:rPr>
-          <w:rFonts w:ascii="Times New Roman" w:hAnsi="Times New Roman" w:cs="Times New Roman"/>
-          <w:szCs w:val="28"/>
-          <w:lang w:val="en-US"/>
-        </w:rPr>
+        <w:jc w:val="both"/>
+        <w:rPr>
+          <w:rFonts w:ascii="Times New Roman" w:hAnsi="Times New Roman" w:cs="Times New Roman"/>
+          <w:szCs w:val="28"/>
+          <w:lang w:val="en-US"/>
+        </w:rPr>
+      </w:pPr>
+      <w:r>
+        <w:rPr>
+          <w:rFonts w:ascii="Times New Roman" w:hAnsi="Times New Roman" w:cs="Times New Roman"/>
+          <w:szCs w:val="28"/>
+          <w:lang w:val="en-US"/>
+        </w:rPr>
+        <w:lastRenderedPageBreak/>
         <w:t>Appendix</w:t>
       </w:r>
     </w:p>
     <w:p>
       <w:pPr>
-        <w:rPr>
-          <w:rFonts w:ascii="Times New Roman" w:hAnsi="Times New Roman" w:cs="Times New Roman"/>
-          <w:szCs w:val="28"/>
-          <w:lang w:val="en-US"/>
-        </w:rPr>
-      </w:pPr>
-    </w:p>
-    <w:p>
-      <w:pPr>
-        <w:rPr>
-          <w:rFonts w:ascii="Times New Roman" w:hAnsi="Times New Roman" w:cs="Times New Roman"/>
-          <w:szCs w:val="28"/>
-          <w:lang w:val="en-US"/>
-        </w:rPr>
-      </w:pPr>
-    </w:p>
-    <w:p>
-      <w:pPr>
-        <w:rPr>
-          <w:rFonts w:ascii="Times New Roman" w:hAnsi="Times New Roman" w:cs="Times New Roman"/>
-          <w:szCs w:val="28"/>
-          <w:lang w:val="en-US"/>
-        </w:rPr>
-      </w:pPr>
+        <w:pStyle w:val="ListParagraph"/>
+        <w:ind w:firstLine="720"/>
+        <w:jc w:val="both"/>
+        <w:rPr>
+          <w:rFonts w:ascii="Times New Roman" w:hAnsi="Times New Roman" w:cs="Times New Roman"/>
+          <w:szCs w:val="28"/>
+          <w:lang w:val="en-US"/>
+        </w:rPr>
+      </w:pPr>
+      <w:r>
+        <w:rPr>
+          <w:rFonts w:ascii="Times New Roman" w:hAnsi="Times New Roman" w:cs="Times New Roman"/>
+          <w:szCs w:val="28"/>
+          <w:lang w:val="en-US"/>
+        </w:rPr>
+        <w:t>The following illustrations will explain the steps for utilizing the “Traffic Tools” application.</w:t>
+      </w:r>
+    </w:p>
+    <w:p>
+      <w:pPr>
+        <w:ind w:left="709"/>
+        <w:jc w:val="both"/>
+        <w:rPr>
+          <w:rFonts w:ascii="Times New Roman" w:hAnsi="Times New Roman" w:cs="Times New Roman"/>
+          <w:szCs w:val="28"/>
+          <w:lang w:val="en-US"/>
+        </w:rPr>
+      </w:pPr>
+    </w:p>
+    <w:p>
+      <w:pPr>
+        <w:pStyle w:val="ListParagraph"/>
+        <w:numPr>
+          <w:ilvl w:val="1"/>
+          <w:numId w:val="1"/>
+        </w:numPr>
+        <w:jc w:val="both"/>
+        <w:rPr>
+          <w:rFonts w:ascii="Times New Roman" w:hAnsi="Times New Roman" w:cs="Times New Roman"/>
+          <w:szCs w:val="28"/>
+          <w:lang w:val="en-US"/>
+        </w:rPr>
+      </w:pPr>
+      <w:r>
+        <w:rPr>
+          <w:rFonts w:ascii="Times New Roman" w:hAnsi="Times New Roman" w:cs="Times New Roman"/>
+          <w:szCs w:val="28"/>
+          <w:lang w:val="en-US"/>
+        </w:rPr>
+        <w:t>Overall Report</w:t>
+      </w:r>
+    </w:p>
+    <w:p>
+      <w:pPr>
+        <w:pStyle w:val="ListParagraph"/>
+        <w:ind w:left="1080"/>
+        <w:jc w:val="both"/>
+        <w:rPr>
+          <w:rFonts w:ascii="Times New Roman" w:hAnsi="Times New Roman" w:cs="Times New Roman"/>
+          <w:szCs w:val="28"/>
+          <w:lang w:val="en-US"/>
+        </w:rPr>
+      </w:pPr>
+      <w:r>
+        <w:rPr>
+          <w:rFonts w:ascii="Times New Roman" w:hAnsi="Times New Roman" w:cs="Times New Roman"/>
+          <w:szCs w:val="28"/>
+          <w:lang w:val="en-US"/>
+        </w:rPr>
+        <w:t>The initial step requires users to select “Overall Report” from the top navigation bar (1), followed by entering the desired time frame (2,3), and subsequently, clicking the “Submit” button (4).</w:t>
+      </w:r>
+    </w:p>
+    <w:p>
+      <w:pPr>
+        <w:jc w:val="both"/>
+        <w:rPr>
+          <w:rFonts w:ascii="Times New Roman" w:hAnsi="Times New Roman" w:cs="Times New Roman"/>
+          <w:szCs w:val="28"/>
+          <w:lang w:val="en-US"/>
+        </w:rPr>
+      </w:pPr>
+    </w:p>
+    <w:p>
+      <w:pPr>
+        <w:jc w:val="both"/>
+        <w:rPr>
+          <w:rFonts w:ascii="Times New Roman" w:hAnsi="Times New Roman" w:cs="Times New Roman"/>
+          <w:szCs w:val="28"/>
+          <w:lang w:val="en-US"/>
+        </w:rPr>
+      </w:pPr>
+      <w:r>
+        <w:rPr>
+          <w:rFonts w:ascii="Times New Roman" w:hAnsi="Times New Roman" w:cs="Times New Roman"/>
+          <w:szCs w:val="28"/>
+          <w:lang w:val="en-US"/>
+        </w:rPr>
+        <w:t>(Before submitting)</w:t>
+      </w:r>
+    </w:p>
+    <w:p>
+      <w:pPr>
+        <w:jc w:val="both"/>
+        <w:rPr>
+          <w:rFonts w:ascii="Times New Roman" w:hAnsi="Times New Roman" w:cs="Times New Roman"/>
+          <w:szCs w:val="28"/>
+          <w:lang w:val="en-US"/>
+        </w:rPr>
+      </w:pPr>
+      <w:r>
+        <w:rPr>
+          <w:rFonts w:ascii="Times New Roman" w:hAnsi="Times New Roman" w:cs="Times New Roman"/>
+          <w:szCs w:val="28"/>
+          <w:lang w:val="en-US"/>
+        </w:rPr>
+        <w:drawing>
+          <wp:inline distT="0" distB="0" distL="0" distR="0" wp14:anchorId="751A4D73" wp14:editId="02695616">
+            <wp:extent cx="5731510" cy="3108960"/>
+            <wp:effectExtent l="0" t="0" r="0" b="2540"/>
+            <wp:docPr id="1" name="Picture 1"/>
+            <wp:cNvGraphicFramePr>
+              <a:graphicFrameLocks xmlns:a="http://schemas.openxmlformats.org/drawingml/2006/main" noChangeAspect="1"/>
+            </wp:cNvGraphicFramePr>
+            <a:graphic xmlns:a="http://schemas.openxmlformats.org/drawingml/2006/main">
+              <a:graphicData uri="http://schemas.openxmlformats.org/drawingml/2006/picture">
+                <pic:pic xmlns:pic="http://schemas.openxmlformats.org/drawingml/2006/picture">
+                  <pic:nvPicPr>
+                    <pic:cNvPr id="1" name=""/>
+                    <pic:cNvPicPr/>
+                  </pic:nvPicPr>
+                  <pic:blipFill>
+                    <a:blip r:embed="rId5"/>
+                    <a:stretch>
+                      <a:fillRect/>
+                    </a:stretch>
+                  </pic:blipFill>
+                  <pic:spPr>
+                    <a:xfrm>
+                      <a:off x="0" y="0"/>
+                      <a:ext cx="5731510" cy="3108960"/>
+                    </a:xfrm>
+                    <a:prstGeom prst="rect">
+                      <a:avLst/>
+                    </a:prstGeom>
+                  </pic:spPr>
+                </pic:pic>
+              </a:graphicData>
+            </a:graphic>
+          </wp:inline>
+        </w:drawing>
+      </w:r>
+    </w:p>
+    <w:p>
+      <w:pPr>
+        <w:jc w:val="both"/>
+        <w:rPr>
+          <w:rFonts w:ascii="Times New Roman" w:hAnsi="Times New Roman" w:cs="Times New Roman"/>
+          <w:szCs w:val="28"/>
+          <w:lang w:val="en-US"/>
+        </w:rPr>
+      </w:pPr>
+      <w:r>
+        <w:rPr>
+          <w:noProof/>
+        </w:rPr>
+        <w:drawing>
+          <wp:anchor distT="0" distB="0" distL="114300" distR="114300" simplePos="0" relativeHeight="251659264" behindDoc="0" locked="0" layoutInCell="1" allowOverlap="1" wp14:anchorId="2CE6F6AC" wp14:editId="3191DEFD">
+            <wp:simplePos x="0" y="0"/>
+            <wp:positionH relativeFrom="margin">
+              <wp:posOffset>52705</wp:posOffset>
+            </wp:positionH>
+            <wp:positionV relativeFrom="margin">
+              <wp:posOffset>5083777</wp:posOffset>
+            </wp:positionV>
+            <wp:extent cx="5654675" cy="3133090"/>
+            <wp:effectExtent l="0" t="0" r="0" b="3810"/>
+            <wp:wrapSquare wrapText="bothSides"/>
+            <wp:docPr id="8" name="Picture 8" descr="A screenshot of a computer&#10;&#10;Description automatically generated"/>
+            <wp:cNvGraphicFramePr>
+              <a:graphicFrameLocks xmlns:a="http://schemas.openxmlformats.org/drawingml/2006/main" noChangeAspect="1"/>
+            </wp:cNvGraphicFramePr>
+            <a:graphic xmlns:a="http://schemas.openxmlformats.org/drawingml/2006/main">
+              <a:graphicData uri="http://schemas.openxmlformats.org/drawingml/2006/picture">
+                <pic:pic xmlns:pic="http://schemas.openxmlformats.org/drawingml/2006/picture">
+                  <pic:nvPicPr>
+                    <pic:cNvPr id="8" name="Picture 8" descr="A screenshot of a computer&#10;&#10;Description automatically generated"/>
+                    <pic:cNvPicPr/>
+                  </pic:nvPicPr>
+                  <pic:blipFill>
+                    <a:blip r:embed="rId6"/>
+                    <a:stretch>
+                      <a:fillRect/>
+                    </a:stretch>
+                  </pic:blipFill>
+                  <pic:spPr>
+                    <a:xfrm>
+                      <a:off x="0" y="0"/>
+                      <a:ext cx="5654675" cy="3133090"/>
+                    </a:xfrm>
+                    <a:prstGeom prst="rect">
+                      <a:avLst/>
+                    </a:prstGeom>
+                  </pic:spPr>
+                </pic:pic>
+              </a:graphicData>
+            </a:graphic>
+            <wp14:sizeRelH relativeFrom="margin">
+              <wp14:pctWidth>0</wp14:pctWidth>
+            </wp14:sizeRelH>
+            <wp14:sizeRelV relativeFrom="margin">
+              <wp14:pctHeight>0</wp14:pctHeight>
+            </wp14:sizeRelV>
+          </wp:anchor>
+        </w:drawing>
+      </w:r>
+      <w:r>
+        <w:rPr>
+          <w:rFonts w:ascii="Times New Roman" w:hAnsi="Times New Roman" w:cs="Times New Roman"/>
+          <w:szCs w:val="28"/>
+          <w:lang w:val="en-US"/>
+        </w:rPr>
+        <w:t>(After submitting)</w:t>
+      </w:r>
+    </w:p>
+    <w:p>
+      <w:pPr>
+        <w:jc w:val="both"/>
+        <w:rPr>
+          <w:rFonts w:ascii="Times New Roman" w:hAnsi="Times New Roman" w:cs="Times New Roman"/>
+          <w:szCs w:val="28"/>
+          <w:lang w:val="en-US"/>
+        </w:rPr>
+        <w:sectPr>
+          <w:pgSz w:w="11906" w:h="16838"/>
+          <w:pgMar w:top="1440" w:right="1440" w:bottom="1440" w:left="1440" w:header="708" w:footer="708" w:gutter="0"/>
+          <w:cols w:space="708"/>
+          <w:docGrid w:linePitch="360"/>
+        </w:sectPr>
+      </w:pPr>
+    </w:p>
+    <w:p>
+      <w:pPr>
+        <w:jc w:val="both"/>
+        <w:rPr>
+          <w:rFonts w:ascii="Times New Roman" w:hAnsi="Times New Roman" w:cs="Times New Roman"/>
+          <w:szCs w:val="28"/>
+          <w:lang w:val="en-US"/>
+        </w:rPr>
+      </w:pPr>
+    </w:p>
+    <w:p>
+      <w:pPr>
+        <w:pStyle w:val="ListParagraph"/>
+        <w:numPr>
+          <w:ilvl w:val="1"/>
+          <w:numId w:val="1"/>
+        </w:numPr>
+        <w:jc w:val="both"/>
+        <w:rPr>
+          <w:rFonts w:ascii="Times New Roman" w:hAnsi="Times New Roman" w:cs="Times New Roman"/>
+          <w:szCs w:val="28"/>
+          <w:lang w:val="en-US"/>
+        </w:rPr>
+      </w:pPr>
+      <w:r>
+        <w:rPr>
+          <w:rFonts w:ascii="Times New Roman" w:hAnsi="Times New Roman" w:cs="Times New Roman"/>
+          <w:szCs w:val="28"/>
+          <w:lang w:val="en-US"/>
+        </w:rPr>
+        <w:t>Chart Distribution</w:t>
+      </w:r>
+    </w:p>
+    <w:p>
+      <w:pPr>
+        <w:pStyle w:val="ListParagraph"/>
+        <w:ind w:left="1080"/>
+        <w:jc w:val="both"/>
+        <w:rPr>
+          <w:rFonts w:ascii="Times New Roman" w:hAnsi="Times New Roman" w:cs="Times New Roman"/>
+          <w:szCs w:val="28"/>
+          <w:lang w:val="en-US"/>
+        </w:rPr>
+      </w:pPr>
+      <w:r>
+        <w:rPr>
+          <w:rFonts w:ascii="Times New Roman" w:hAnsi="Times New Roman" w:cs="Times New Roman"/>
+          <w:szCs w:val="28"/>
+          <w:lang w:val="en-US"/>
+        </w:rPr>
+        <w:t>The initial step requires users to select “</w:t>
+      </w:r>
+      <w:r>
+        <w:rPr>
+          <w:rFonts w:ascii="Times New Roman" w:hAnsi="Times New Roman" w:cs="Times New Roman"/>
+          <w:szCs w:val="28"/>
+          <w:lang w:val="en-US"/>
+        </w:rPr>
+        <w:t>Chart Distribution</w:t>
+      </w:r>
+      <w:r>
+        <w:rPr>
+          <w:rFonts w:ascii="Times New Roman" w:hAnsi="Times New Roman" w:cs="Times New Roman"/>
+          <w:szCs w:val="28"/>
+          <w:lang w:val="en-US"/>
+        </w:rPr>
+        <w:t>” from the top navigation bar (1), followed by entering the desired time frame (2,3), and subsequently, clicking the “Submit” button (4).</w:t>
+      </w:r>
+    </w:p>
+    <w:p>
+      <w:pPr>
+        <w:jc w:val="both"/>
+        <w:rPr>
+          <w:rFonts w:ascii="Times New Roman" w:hAnsi="Times New Roman" w:cs="Times New Roman"/>
+          <w:szCs w:val="28"/>
+          <w:lang w:val="en-US"/>
+        </w:rPr>
+      </w:pPr>
+    </w:p>
+    <w:p>
+      <w:pPr>
+        <w:jc w:val="both"/>
+        <w:rPr>
+          <w:rFonts w:ascii="Times New Roman" w:hAnsi="Times New Roman" w:cs="Times New Roman"/>
+          <w:szCs w:val="28"/>
+          <w:lang w:val="en-US"/>
+        </w:rPr>
+      </w:pPr>
+      <w:r>
+        <w:rPr>
+          <w:rFonts w:ascii="Times New Roman" w:hAnsi="Times New Roman" w:cs="Times New Roman"/>
+          <w:szCs w:val="28"/>
+          <w:lang w:val="en-US"/>
+        </w:rPr>
+        <w:t>(Before submitting)</w:t>
+      </w:r>
+    </w:p>
+    <w:p>
+      <w:pPr>
+        <w:jc w:val="both"/>
+        <w:rPr>
+          <w:rFonts w:ascii="Times New Roman" w:hAnsi="Times New Roman" w:cs="Times New Roman"/>
+          <w:szCs w:val="28"/>
+          <w:lang w:val="en-US"/>
+        </w:rPr>
+      </w:pPr>
+      <w:r>
+        <w:rPr>
+          <w:rFonts w:ascii="Times New Roman" w:hAnsi="Times New Roman" w:cs="Times New Roman"/>
+          <w:szCs w:val="28"/>
+          <w:lang w:val="en-US"/>
+        </w:rPr>
+        <w:drawing>
+          <wp:inline distT="0" distB="0" distL="0" distR="0" wp14:anchorId="06488313" wp14:editId="2819763A">
+            <wp:extent cx="5731510" cy="3112770"/>
+            <wp:effectExtent l="0" t="0" r="0" b="0"/>
+            <wp:docPr id="2" name="Picture 2"/>
+            <wp:cNvGraphicFramePr>
+              <a:graphicFrameLocks xmlns:a="http://schemas.openxmlformats.org/drawingml/2006/main" noChangeAspect="1"/>
+            </wp:cNvGraphicFramePr>
+            <a:graphic xmlns:a="http://schemas.openxmlformats.org/drawingml/2006/main">
+              <a:graphicData uri="http://schemas.openxmlformats.org/drawingml/2006/picture">
+                <pic:pic xmlns:pic="http://schemas.openxmlformats.org/drawingml/2006/picture">
+                  <pic:nvPicPr>
+                    <pic:cNvPr id="1" name=""/>
+                    <pic:cNvPicPr/>
+                  </pic:nvPicPr>
+                  <pic:blipFill>
+                    <a:blip r:embed="rId7"/>
+                    <a:stretch>
+                      <a:fillRect/>
+                    </a:stretch>
+                  </pic:blipFill>
+                  <pic:spPr>
+                    <a:xfrm>
+                      <a:off x="0" y="0"/>
+                      <a:ext cx="5731510" cy="3112770"/>
+                    </a:xfrm>
+                    <a:prstGeom prst="rect">
+                      <a:avLst/>
+                    </a:prstGeom>
+                  </pic:spPr>
+                </pic:pic>
+              </a:graphicData>
+            </a:graphic>
+          </wp:inline>
+        </w:drawing>
+      </w:r>
+    </w:p>
+    <w:p>
+      <w:pPr>
+        <w:jc w:val="both"/>
+        <w:rPr>
+          <w:rFonts w:ascii="Times New Roman" w:hAnsi="Times New Roman" w:cs="Times New Roman"/>
+          <w:szCs w:val="28"/>
+          <w:lang w:val="en-US"/>
+        </w:rPr>
+      </w:pPr>
+    </w:p>
+    <w:p>
+      <w:pPr>
+        <w:jc w:val="both"/>
+        <w:rPr>
+          <w:rFonts w:ascii="Times New Roman" w:hAnsi="Times New Roman" w:cs="Times New Roman"/>
+          <w:szCs w:val="28"/>
+          <w:lang w:val="en-US"/>
+        </w:rPr>
+      </w:pPr>
+      <w:r>
+        <w:rPr>
+          <w:rFonts w:ascii="Times New Roman" w:hAnsi="Times New Roman" w:cs="Times New Roman"/>
+          <w:b/>
+          <w:color w:val="000000" w:themeColor="text1"/>
+        </w:rPr>
+        <w:drawing>
+          <wp:anchor distT="0" distB="0" distL="114300" distR="114300" simplePos="0" relativeHeight="251661312" behindDoc="0" locked="0" layoutInCell="1" allowOverlap="1" wp14:anchorId="5A025A5D" wp14:editId="6463CA39">
+            <wp:simplePos x="0" y="0"/>
+            <wp:positionH relativeFrom="margin">
+              <wp:posOffset>0</wp:posOffset>
+            </wp:positionH>
+            <wp:positionV relativeFrom="margin">
+              <wp:posOffset>4787900</wp:posOffset>
+            </wp:positionV>
+            <wp:extent cx="5731510" cy="3165475"/>
+            <wp:effectExtent l="0" t="0" r="0" b="0"/>
+            <wp:wrapSquare wrapText="bothSides"/>
+            <wp:docPr id="3" name="Picture 3" descr="A screenshot of a pie chart&#10;&#10;Description automatically generated"/>
+            <wp:cNvGraphicFramePr>
+              <a:graphicFrameLocks xmlns:a="http://schemas.openxmlformats.org/drawingml/2006/main" noChangeAspect="1"/>
+            </wp:cNvGraphicFramePr>
+            <a:graphic xmlns:a="http://schemas.openxmlformats.org/drawingml/2006/main">
+              <a:graphicData uri="http://schemas.openxmlformats.org/drawingml/2006/picture">
+                <pic:pic xmlns:pic="http://schemas.openxmlformats.org/drawingml/2006/picture">
+                  <pic:nvPicPr>
+                    <pic:cNvPr id="1" name="Picture 1" descr="A screenshot of a pie chart&#10;&#10;Description automatically generated"/>
+                    <pic:cNvPicPr/>
+                  </pic:nvPicPr>
+                  <pic:blipFill>
+                    <a:blip r:embed="rId8"/>
+                    <a:stretch>
+                      <a:fillRect/>
+                    </a:stretch>
+                  </pic:blipFill>
+                  <pic:spPr>
+                    <a:xfrm>
+                      <a:off x="0" y="0"/>
+                      <a:ext cx="5731510" cy="3165475"/>
+                    </a:xfrm>
+                    <a:prstGeom prst="rect">
+                      <a:avLst/>
+                    </a:prstGeom>
+                  </pic:spPr>
+                </pic:pic>
+              </a:graphicData>
+            </a:graphic>
+            <wp14:sizeRelH relativeFrom="margin">
+              <wp14:pctWidth>0</wp14:pctWidth>
+            </wp14:sizeRelH>
+            <wp14:sizeRelV relativeFrom="margin">
+              <wp14:pctHeight>0</wp14:pctHeight>
+            </wp14:sizeRelV>
+          </wp:anchor>
+        </w:drawing>
+      </w:r>
+      <w:r>
+        <w:rPr>
+          <w:rFonts w:ascii="Times New Roman" w:hAnsi="Times New Roman" w:cs="Times New Roman"/>
+          <w:szCs w:val="28"/>
+          <w:lang w:val="en-US"/>
+        </w:rPr>
+        <w:t>(After submitting)</w:t>
+      </w:r>
+    </w:p>
+    <w:p>
+      <w:pPr>
+        <w:jc w:val="both"/>
+        <w:rPr>
+          <w:rFonts w:ascii="Times New Roman" w:hAnsi="Times New Roman" w:cs="Times New Roman"/>
+          <w:szCs w:val="28"/>
+          <w:lang w:val="en-US"/>
+        </w:rPr>
+      </w:pPr>
+    </w:p>
+    <w:p>
+      <w:pPr>
+        <w:pStyle w:val="ListParagraph"/>
+        <w:ind w:left="1080"/>
+        <w:jc w:val="both"/>
+        <w:rPr>
+          <w:rFonts w:ascii="Times New Roman" w:hAnsi="Times New Roman" w:cs="Times New Roman"/>
+          <w:szCs w:val="28"/>
+          <w:lang w:val="en-US"/>
+        </w:rPr>
+      </w:pPr>
+    </w:p>
+    <w:p>
+      <w:pPr>
+        <w:pStyle w:val="ListParagraph"/>
+        <w:ind w:left="1080"/>
+        <w:jc w:val="both"/>
+        <w:rPr>
+          <w:rFonts w:ascii="Times New Roman" w:hAnsi="Times New Roman" w:cs="Times New Roman"/>
+          <w:szCs w:val="28"/>
+          <w:lang w:val="en-US"/>
+        </w:rPr>
+      </w:pPr>
+    </w:p>
+    <w:p>
+      <w:pPr>
+        <w:pStyle w:val="ListParagraph"/>
+        <w:ind w:left="1080"/>
+        <w:jc w:val="both"/>
+        <w:rPr>
+          <w:rFonts w:ascii="Times New Roman" w:hAnsi="Times New Roman" w:cs="Times New Roman"/>
+          <w:szCs w:val="28"/>
+          <w:lang w:val="en-US"/>
+        </w:rPr>
+      </w:pPr>
+    </w:p>
+    <w:p>
+      <w:pPr>
+        <w:pStyle w:val="ListParagraph"/>
+        <w:ind w:left="1080"/>
+        <w:jc w:val="both"/>
+        <w:rPr>
+          <w:rFonts w:ascii="Times New Roman" w:hAnsi="Times New Roman" w:cs="Times New Roman"/>
+          <w:szCs w:val="28"/>
+          <w:lang w:val="en-US"/>
+        </w:rPr>
+      </w:pPr>
+    </w:p>
+    <w:p>
+      <w:pPr>
+        <w:pStyle w:val="ListParagraph"/>
+        <w:numPr>
+          <w:ilvl w:val="1"/>
+          <w:numId w:val="1"/>
+        </w:numPr>
+        <w:jc w:val="both"/>
+        <w:rPr>
+          <w:rFonts w:ascii="Times New Roman" w:hAnsi="Times New Roman" w:cs="Times New Roman"/>
+          <w:szCs w:val="28"/>
+          <w:lang w:val="en-US"/>
+        </w:rPr>
+      </w:pPr>
+      <w:r>
+        <w:rPr>
+          <w:rFonts w:ascii="Times New Roman" w:hAnsi="Times New Roman" w:cs="Times New Roman"/>
+          <w:szCs w:val="28"/>
+          <w:lang w:val="en-US"/>
+        </w:rPr>
+        <w:lastRenderedPageBreak/>
+        <w:t>Cases Captured</w:t>
+      </w:r>
+    </w:p>
+    <w:p>
+      <w:pPr>
+        <w:pStyle w:val="ListParagraph"/>
+        <w:ind w:left="1080"/>
+        <w:jc w:val="both"/>
+        <w:rPr>
+          <w:rFonts w:ascii="Times New Roman" w:hAnsi="Times New Roman" w:cs="Times New Roman"/>
+          <w:szCs w:val="28"/>
+          <w:lang w:val="en-US"/>
+        </w:rPr>
+      </w:pPr>
+      <w:r>
+        <w:rPr>
+          <w:rFonts w:ascii="Times New Roman" w:hAnsi="Times New Roman" w:cs="Times New Roman"/>
+          <w:szCs w:val="28"/>
+          <w:lang w:val="en-US"/>
+        </w:rPr>
+        <w:t>The initial step requires users to select “</w:t>
+      </w:r>
+      <w:r>
+        <w:rPr>
+          <w:rFonts w:ascii="Times New Roman" w:hAnsi="Times New Roman" w:cs="Times New Roman"/>
+          <w:szCs w:val="28"/>
+          <w:lang w:val="en-US"/>
+        </w:rPr>
+        <w:t>Cases Captured by Camera</w:t>
+      </w:r>
+      <w:r>
+        <w:rPr>
+          <w:rFonts w:ascii="Times New Roman" w:hAnsi="Times New Roman" w:cs="Times New Roman"/>
+          <w:szCs w:val="28"/>
+          <w:lang w:val="en-US"/>
+        </w:rPr>
+        <w:t>” from the top navigation bar (1), followed by entering the desired time frame (2,3)</w:t>
+      </w:r>
+      <w:r>
+        <w:rPr>
+          <w:rFonts w:ascii="Times New Roman" w:hAnsi="Times New Roman" w:cs="Times New Roman"/>
+          <w:szCs w:val="28"/>
+          <w:lang w:val="en-US"/>
+        </w:rPr>
+        <w:t>. Next</w:t>
+      </w:r>
+      <w:r>
+        <w:rPr>
+          <w:rFonts w:ascii="Times New Roman" w:hAnsi="Times New Roman" w:cs="Times New Roman"/>
+          <w:szCs w:val="28"/>
+          <w:lang w:val="en-US"/>
+        </w:rPr>
+        <w:t xml:space="preserve">, </w:t>
+      </w:r>
+      <w:r>
+        <w:rPr>
+          <w:rFonts w:ascii="Times New Roman" w:hAnsi="Times New Roman" w:cs="Times New Roman"/>
+          <w:szCs w:val="28"/>
+          <w:lang w:val="en-US"/>
+        </w:rPr>
+        <w:t xml:space="preserve">users should check the designated </w:t>
+      </w:r>
+      <w:r>
+        <w:rPr>
+          <w:rFonts w:ascii="Times New Roman" w:hAnsi="Times New Roman" w:cs="Times New Roman"/>
+          <w:szCs w:val="28"/>
+          <w:lang w:val="en-US"/>
+        </w:rPr>
+        <w:t>checkbox (4), input</w:t>
+      </w:r>
+      <w:r>
+        <w:rPr>
+          <w:rFonts w:ascii="Times New Roman" w:hAnsi="Times New Roman" w:cs="Times New Roman"/>
+          <w:szCs w:val="28"/>
+          <w:lang w:val="en-US"/>
+        </w:rPr>
+        <w:t xml:space="preserve"> the relevant</w:t>
+      </w:r>
+      <w:r>
+        <w:rPr>
+          <w:rFonts w:ascii="Times New Roman" w:hAnsi="Times New Roman" w:cs="Times New Roman"/>
+          <w:szCs w:val="28"/>
+          <w:lang w:val="en-US"/>
+        </w:rPr>
+        <w:t xml:space="preserve"> description (5) </w:t>
+      </w:r>
+      <w:r>
+        <w:rPr>
+          <w:rFonts w:ascii="Times New Roman" w:hAnsi="Times New Roman" w:cs="Times New Roman"/>
+          <w:szCs w:val="28"/>
+          <w:lang w:val="en-US"/>
+        </w:rPr>
+        <w:t xml:space="preserve">and </w:t>
+      </w:r>
+      <w:r>
+        <w:rPr>
+          <w:rFonts w:ascii="Times New Roman" w:hAnsi="Times New Roman" w:cs="Times New Roman"/>
+          <w:szCs w:val="28"/>
+          <w:lang w:val="en-US"/>
+        </w:rPr>
+        <w:t>finally</w:t>
+      </w:r>
+      <w:r>
+        <w:rPr>
+          <w:rFonts w:ascii="Times New Roman" w:hAnsi="Times New Roman" w:cs="Times New Roman"/>
+          <w:szCs w:val="28"/>
+          <w:lang w:val="en-US"/>
+        </w:rPr>
+        <w:t>, clicking the “Submit” button (</w:t>
+      </w:r>
+      <w:r>
+        <w:rPr>
+          <w:rFonts w:ascii="Times New Roman" w:hAnsi="Times New Roman" w:cs="Times New Roman"/>
+          <w:szCs w:val="28"/>
+          <w:lang w:val="en-US"/>
+        </w:rPr>
+        <w:t>6)</w:t>
+      </w:r>
+      <w:r>
+        <w:rPr>
+          <w:rFonts w:ascii="Times New Roman" w:hAnsi="Times New Roman" w:cs="Times New Roman"/>
+          <w:szCs w:val="28"/>
+          <w:lang w:val="en-US"/>
+        </w:rPr>
+        <w:t>.</w:t>
+      </w:r>
+    </w:p>
+    <w:p>
+      <w:pPr>
+        <w:jc w:val="both"/>
+        <w:rPr>
+          <w:rFonts w:ascii="Times New Roman" w:hAnsi="Times New Roman" w:cs="Times New Roman"/>
+          <w:szCs w:val="28"/>
+          <w:lang w:val="en-US"/>
+        </w:rPr>
+      </w:pPr>
+    </w:p>
+    <w:p>
+      <w:pPr>
+        <w:jc w:val="both"/>
+        <w:rPr>
+          <w:rFonts w:ascii="Times New Roman" w:hAnsi="Times New Roman" w:cs="Times New Roman"/>
+          <w:szCs w:val="28"/>
+          <w:lang w:val="en-US"/>
+        </w:rPr>
+      </w:pPr>
+      <w:r>
+        <w:rPr>
+          <w:rFonts w:ascii="Times New Roman" w:hAnsi="Times New Roman" w:cs="Times New Roman"/>
+          <w:szCs w:val="28"/>
+          <w:lang w:val="en-US"/>
+        </w:rPr>
+        <w:t>(Before submitting)</w:t>
+      </w:r>
+    </w:p>
+    <w:p>
+      <w:pPr>
+        <w:jc w:val="both"/>
+        <w:rPr>
+          <w:rFonts w:ascii="Times New Roman" w:hAnsi="Times New Roman" w:cs="Times New Roman"/>
+          <w:szCs w:val="28"/>
+          <w:lang w:val="en-US"/>
+        </w:rPr>
+      </w:pPr>
+      <w:r>
+        <w:rPr>
+          <w:rFonts w:ascii="Times New Roman" w:hAnsi="Times New Roman" w:cs="Times New Roman"/>
+          <w:szCs w:val="28"/>
+          <w:lang w:val="en-US"/>
+        </w:rPr>
+        <w:drawing>
+          <wp:inline distT="0" distB="0" distL="0" distR="0" wp14:anchorId="3D9F02E2" wp14:editId="5FCABE23">
+            <wp:extent cx="5731510" cy="3090545"/>
+            <wp:effectExtent l="0" t="0" r="0" b="0"/>
+            <wp:docPr id="5" name="Picture 5"/>
+            <wp:cNvGraphicFramePr>
+              <a:graphicFrameLocks xmlns:a="http://schemas.openxmlformats.org/drawingml/2006/main" noChangeAspect="1"/>
+            </wp:cNvGraphicFramePr>
+            <a:graphic xmlns:a="http://schemas.openxmlformats.org/drawingml/2006/main">
+              <a:graphicData uri="http://schemas.openxmlformats.org/drawingml/2006/picture">
+                <pic:pic xmlns:pic="http://schemas.openxmlformats.org/drawingml/2006/picture">
+                  <pic:nvPicPr>
+                    <pic:cNvPr id="1" name=""/>
+                    <pic:cNvPicPr/>
+                  </pic:nvPicPr>
+                  <pic:blipFill>
+                    <a:blip r:embed="rId9"/>
+                    <a:stretch>
+                      <a:fillRect/>
+                    </a:stretch>
+                  </pic:blipFill>
+                  <pic:spPr>
+                    <a:xfrm>
+                      <a:off x="0" y="0"/>
+                      <a:ext cx="5731510" cy="3090545"/>
+                    </a:xfrm>
+                    <a:prstGeom prst="rect">
+                      <a:avLst/>
+                    </a:prstGeom>
+                  </pic:spPr>
+                </pic:pic>
+              </a:graphicData>
+            </a:graphic>
+          </wp:inline>
+        </w:drawing>
+      </w:r>
+    </w:p>
+    <w:p>
+      <w:pPr>
+        <w:jc w:val="both"/>
+        <w:rPr>
+          <w:rFonts w:ascii="Times New Roman" w:hAnsi="Times New Roman" w:cs="Times New Roman"/>
+          <w:szCs w:val="28"/>
+          <w:lang w:val="en-US"/>
+        </w:rPr>
+      </w:pPr>
+    </w:p>
+    <w:p>
+      <w:pPr>
+        <w:jc w:val="both"/>
+        <w:rPr>
+          <w:rFonts w:ascii="Times New Roman" w:hAnsi="Times New Roman" w:cs="Times New Roman"/>
+          <w:szCs w:val="28"/>
+          <w:lang w:val="en-US"/>
+        </w:rPr>
+      </w:pPr>
+      <w:r>
+        <w:rPr>
+          <w:noProof/>
+        </w:rPr>
+        <w:drawing>
+          <wp:anchor distT="0" distB="0" distL="114300" distR="114300" simplePos="0" relativeHeight="251663360" behindDoc="0" locked="0" layoutInCell="1" allowOverlap="1" wp14:anchorId="3D45D422" wp14:editId="6728196C">
+            <wp:simplePos x="0" y="0"/>
+            <wp:positionH relativeFrom="margin">
+              <wp:posOffset>0</wp:posOffset>
+            </wp:positionH>
+            <wp:positionV relativeFrom="margin">
+              <wp:posOffset>4739941</wp:posOffset>
+            </wp:positionV>
+            <wp:extent cx="5710555" cy="2923540"/>
+            <wp:effectExtent l="0" t="0" r="4445" b="0"/>
+            <wp:wrapSquare wrapText="bothSides"/>
+            <wp:docPr id="4" name="Picture 4"/>
+            <wp:cNvGraphicFramePr>
+              <a:graphicFrameLocks xmlns:a="http://schemas.openxmlformats.org/drawingml/2006/main" noChangeAspect="1"/>
+            </wp:cNvGraphicFramePr>
+            <a:graphic xmlns:a="http://schemas.openxmlformats.org/drawingml/2006/main">
+              <a:graphicData uri="http://schemas.openxmlformats.org/drawingml/2006/picture">
+                <pic:pic xmlns:pic="http://schemas.openxmlformats.org/drawingml/2006/picture">
+                  <pic:nvPicPr>
+                    <pic:cNvPr id="1" name=""/>
+                    <pic:cNvPicPr/>
+                  </pic:nvPicPr>
+                  <pic:blipFill>
+                    <a:blip r:embed="rId10"/>
+                    <a:stretch>
+                      <a:fillRect/>
+                    </a:stretch>
+                  </pic:blipFill>
+                  <pic:spPr>
+                    <a:xfrm>
+                      <a:off x="0" y="0"/>
+                      <a:ext cx="5710555" cy="2923540"/>
+                    </a:xfrm>
+                    <a:prstGeom prst="rect">
+                      <a:avLst/>
+                    </a:prstGeom>
+                  </pic:spPr>
+                </pic:pic>
+              </a:graphicData>
+            </a:graphic>
+            <wp14:sizeRelH relativeFrom="margin">
+              <wp14:pctWidth>0</wp14:pctWidth>
+            </wp14:sizeRelH>
+            <wp14:sizeRelV relativeFrom="margin">
+              <wp14:pctHeight>0</wp14:pctHeight>
+            </wp14:sizeRelV>
+          </wp:anchor>
+        </w:drawing>
+      </w:r>
+      <w:r>
+        <w:rPr>
+          <w:rFonts w:ascii="Times New Roman" w:hAnsi="Times New Roman" w:cs="Times New Roman"/>
+          <w:szCs w:val="28"/>
+          <w:lang w:val="en-US"/>
+        </w:rPr>
+        <w:t>(After submitting)</w:t>
+      </w:r>
+    </w:p>
+    <w:p>
+      <w:pPr>
+        <w:jc w:val="both"/>
+        <w:rPr>
+          <w:rFonts w:ascii="Times New Roman" w:hAnsi="Times New Roman" w:cs="Times New Roman"/>
+          <w:szCs w:val="28"/>
+          <w:lang w:val="en-US"/>
+        </w:rPr>
+      </w:pPr>
+    </w:p>
+    <w:p>
+      <w:pPr>
+        <w:jc w:val="both"/>
+        <w:rPr>
+          <w:rFonts w:ascii="Times New Roman" w:hAnsi="Times New Roman" w:cs="Times New Roman"/>
+          <w:szCs w:val="28"/>
+          <w:lang w:val="en-US"/>
+        </w:rPr>
+      </w:pPr>
+    </w:p>
+    <w:p>
+      <w:pPr>
+        <w:jc w:val="both"/>
+        <w:rPr>
+          <w:rFonts w:ascii="Times New Roman" w:hAnsi="Times New Roman" w:cs="Times New Roman"/>
+          <w:szCs w:val="28"/>
+          <w:lang w:val="en-US"/>
+        </w:rPr>
+      </w:pPr>
+    </w:p>
+    <w:p>
+      <w:pPr>
+        <w:jc w:val="both"/>
+        <w:rPr>
+          <w:rFonts w:ascii="Times New Roman" w:hAnsi="Times New Roman" w:cs="Times New Roman"/>
+          <w:szCs w:val="28"/>
+          <w:lang w:val="en-US"/>
+        </w:rPr>
+      </w:pPr>
+    </w:p>
+    <w:p>
+      <w:pPr>
+        <w:jc w:val="both"/>
+        <w:rPr>
+          <w:rFonts w:ascii="Times New Roman" w:hAnsi="Times New Roman" w:cs="Times New Roman"/>
+          <w:szCs w:val="28"/>
+          <w:lang w:val="en-US"/>
+        </w:rPr>
+      </w:pPr>
+    </w:p>
+    <w:p>
+      <w:pPr>
+        <w:pStyle w:val="ListParagraph"/>
+        <w:ind w:left="1080"/>
+        <w:jc w:val="both"/>
+        <w:rPr>
+          <w:rFonts w:ascii="Times New Roman" w:hAnsi="Times New Roman" w:cs="Times New Roman"/>
+          <w:szCs w:val="28"/>
+          <w:lang w:val="en-US"/>
+        </w:rPr>
+      </w:pPr>
+    </w:p>
+    <w:p>
+      <w:pPr>
+        <w:pStyle w:val="ListParagraph"/>
+        <w:numPr>
+          <w:ilvl w:val="1"/>
+          <w:numId w:val="1"/>
+        </w:numPr>
+        <w:jc w:val="both"/>
+        <w:rPr>
+          <w:rFonts w:ascii="Times New Roman" w:hAnsi="Times New Roman" w:cs="Times New Roman"/>
+          <w:szCs w:val="28"/>
+          <w:lang w:val="en-US"/>
+        </w:rPr>
+      </w:pPr>
+      <w:r>
+        <w:rPr>
+          <w:rFonts w:ascii="Times New Roman" w:hAnsi="Times New Roman" w:cs="Times New Roman"/>
+          <w:szCs w:val="28"/>
+          <w:lang w:val="en-US"/>
+        </w:rPr>
+        <w:lastRenderedPageBreak/>
+        <w:t>Case Analyze</w:t>
+      </w:r>
+    </w:p>
+    <w:p>
+      <w:pPr>
+        <w:pStyle w:val="ListParagraph"/>
+        <w:ind w:left="1080"/>
+        <w:jc w:val="both"/>
+        <w:rPr>
+          <w:rFonts w:ascii="Times New Roman" w:hAnsi="Times New Roman" w:cs="Times New Roman"/>
+          <w:szCs w:val="28"/>
+          <w:lang w:val="en-US"/>
+        </w:rPr>
+      </w:pPr>
+      <w:r>
+        <w:rPr>
+          <w:rFonts w:ascii="Times New Roman" w:hAnsi="Times New Roman" w:cs="Times New Roman"/>
+          <w:szCs w:val="28"/>
+          <w:lang w:val="en-US"/>
+        </w:rPr>
+        <w:t>The initial step requires users to select “</w:t>
+      </w:r>
+      <w:r>
+        <w:rPr>
+          <w:rFonts w:ascii="Times New Roman" w:hAnsi="Times New Roman" w:cs="Times New Roman"/>
+          <w:szCs w:val="28"/>
+          <w:lang w:val="en-US"/>
+        </w:rPr>
+        <w:t>Mobile-Related Cases Analysis</w:t>
+      </w:r>
+      <w:r>
+        <w:rPr>
+          <w:rFonts w:ascii="Times New Roman" w:hAnsi="Times New Roman" w:cs="Times New Roman"/>
+          <w:szCs w:val="28"/>
+          <w:lang w:val="en-US"/>
+        </w:rPr>
+        <w:t xml:space="preserve">” from the top navigation bar (1), followed by </w:t>
+      </w:r>
+      <w:r>
+        <w:rPr>
+          <w:rFonts w:ascii="Times New Roman" w:hAnsi="Times New Roman" w:cs="Times New Roman"/>
+          <w:szCs w:val="28"/>
+          <w:lang w:val="en-US"/>
+        </w:rPr>
+        <w:t>choosing the offence codes from the drop-down menu</w:t>
+      </w:r>
+      <w:r>
+        <w:rPr>
+          <w:rFonts w:ascii="Times New Roman" w:hAnsi="Times New Roman" w:cs="Times New Roman"/>
+          <w:szCs w:val="28"/>
+          <w:lang w:val="en-US"/>
+        </w:rPr>
+        <w:t xml:space="preserve"> (2). Next, users should </w:t>
+      </w:r>
+      <w:r>
+        <w:rPr>
+          <w:rFonts w:ascii="Times New Roman" w:hAnsi="Times New Roman" w:cs="Times New Roman"/>
+          <w:szCs w:val="28"/>
+          <w:lang w:val="en-US"/>
+        </w:rPr>
+        <w:t>enter the desired time</w:t>
+      </w:r>
+      <w:r>
+        <w:rPr>
+          <w:rFonts w:ascii="Times New Roman" w:hAnsi="Times New Roman" w:cs="Times New Roman"/>
+          <w:szCs w:val="28"/>
+          <w:lang w:val="en-US"/>
+        </w:rPr>
+        <w:t xml:space="preserve"> (</w:t>
+      </w:r>
+      <w:r>
+        <w:rPr>
+          <w:rFonts w:ascii="Times New Roman" w:hAnsi="Times New Roman" w:cs="Times New Roman"/>
+          <w:szCs w:val="28"/>
+          <w:lang w:val="en-US"/>
+        </w:rPr>
+        <w:t>3,</w:t>
+      </w:r>
+      <w:r>
+        <w:rPr>
+          <w:rFonts w:ascii="Times New Roman" w:hAnsi="Times New Roman" w:cs="Times New Roman"/>
+          <w:szCs w:val="28"/>
+          <w:lang w:val="en-US"/>
+        </w:rPr>
+        <w:t>4), and finally, clicking the “</w:t>
+      </w:r>
+      <w:r>
+        <w:rPr>
+          <w:rFonts w:ascii="Times New Roman" w:hAnsi="Times New Roman" w:cs="Times New Roman"/>
+          <w:szCs w:val="28"/>
+          <w:lang w:val="en-US"/>
+        </w:rPr>
+        <w:t>Plot</w:t>
+      </w:r>
+      <w:r>
+        <w:rPr>
+          <w:rFonts w:ascii="Times New Roman" w:hAnsi="Times New Roman" w:cs="Times New Roman"/>
+          <w:szCs w:val="28"/>
+          <w:lang w:val="en-US"/>
+        </w:rPr>
+        <w:t>” button (</w:t>
+      </w:r>
+      <w:r>
+        <w:rPr>
+          <w:rFonts w:ascii="Times New Roman" w:hAnsi="Times New Roman" w:cs="Times New Roman"/>
+          <w:szCs w:val="28"/>
+          <w:lang w:val="en-US"/>
+        </w:rPr>
+        <w:t>5</w:t>
+      </w:r>
+      <w:r>
+        <w:rPr>
+          <w:rFonts w:ascii="Times New Roman" w:hAnsi="Times New Roman" w:cs="Times New Roman"/>
+          <w:szCs w:val="28"/>
+          <w:lang w:val="en-US"/>
+        </w:rPr>
+        <w:t>).</w:t>
+      </w:r>
+    </w:p>
+    <w:p>
+      <w:pPr>
+        <w:jc w:val="both"/>
+        <w:rPr>
+          <w:rFonts w:ascii="Times New Roman" w:hAnsi="Times New Roman" w:cs="Times New Roman"/>
+          <w:szCs w:val="28"/>
+          <w:lang w:val="en-US"/>
+        </w:rPr>
+      </w:pPr>
+    </w:p>
+    <w:p>
+      <w:pPr>
+        <w:jc w:val="both"/>
+        <w:rPr>
+          <w:rFonts w:ascii="Times New Roman" w:hAnsi="Times New Roman" w:cs="Times New Roman"/>
+          <w:szCs w:val="28"/>
+          <w:lang w:val="en-US"/>
+        </w:rPr>
+      </w:pPr>
+      <w:r>
+        <w:rPr>
+          <w:rFonts w:ascii="Times New Roman" w:hAnsi="Times New Roman" w:cs="Times New Roman"/>
+          <w:szCs w:val="28"/>
+          <w:lang w:val="en-US"/>
+        </w:rPr>
+        <w:t>(Before plotting)</w:t>
+      </w:r>
+    </w:p>
+    <w:p>
+      <w:pPr>
+        <w:jc w:val="both"/>
+        <w:rPr>
+          <w:rFonts w:ascii="Times New Roman" w:hAnsi="Times New Roman" w:cs="Times New Roman"/>
+          <w:szCs w:val="28"/>
+          <w:lang w:val="en-US"/>
+        </w:rPr>
+      </w:pPr>
+      <w:r>
+        <w:rPr>
+          <w:rFonts w:ascii="Times New Roman" w:hAnsi="Times New Roman" w:cs="Times New Roman"/>
+          <w:szCs w:val="28"/>
+          <w:lang w:val="en-US"/>
+        </w:rPr>
+        <w:drawing>
+          <wp:inline distT="0" distB="0" distL="0" distR="0" wp14:anchorId="542474E8" wp14:editId="65D52406">
+            <wp:extent cx="5731510" cy="3063240"/>
+            <wp:effectExtent l="0" t="0" r="0" b="0"/>
+            <wp:docPr id="6" name="Picture 6"/>
+            <wp:cNvGraphicFramePr>
+              <a:graphicFrameLocks xmlns:a="http://schemas.openxmlformats.org/drawingml/2006/main" noChangeAspect="1"/>
+            </wp:cNvGraphicFramePr>
+            <a:graphic xmlns:a="http://schemas.openxmlformats.org/drawingml/2006/main">
+              <a:graphicData uri="http://schemas.openxmlformats.org/drawingml/2006/picture">
+                <pic:pic xmlns:pic="http://schemas.openxmlformats.org/drawingml/2006/picture">
+                  <pic:nvPicPr>
+                    <pic:cNvPr id="1" name=""/>
+                    <pic:cNvPicPr/>
+                  </pic:nvPicPr>
+                  <pic:blipFill>
+                    <a:blip r:embed="rId11"/>
+                    <a:stretch>
+                      <a:fillRect/>
+                    </a:stretch>
+                  </pic:blipFill>
+                  <pic:spPr>
+                    <a:xfrm>
+                      <a:off x="0" y="0"/>
+                      <a:ext cx="5731510" cy="3063240"/>
+                    </a:xfrm>
+                    <a:prstGeom prst="rect">
+                      <a:avLst/>
+                    </a:prstGeom>
+                  </pic:spPr>
+                </pic:pic>
+              </a:graphicData>
+            </a:graphic>
+          </wp:inline>
+        </w:drawing>
+      </w:r>
+    </w:p>
+    <w:p>
+      <w:pPr>
+        <w:jc w:val="both"/>
+        <w:rPr>
+          <w:rFonts w:ascii="Times New Roman" w:hAnsi="Times New Roman" w:cs="Times New Roman"/>
+          <w:szCs w:val="28"/>
+          <w:lang w:val="en-US"/>
+        </w:rPr>
+      </w:pPr>
+    </w:p>
+    <w:p>
+      <w:pPr>
+        <w:jc w:val="both"/>
+        <w:rPr>
+          <w:rFonts w:ascii="Times New Roman" w:hAnsi="Times New Roman" w:cs="Times New Roman"/>
+          <w:szCs w:val="28"/>
+          <w:lang w:val="en-US"/>
+        </w:rPr>
+      </w:pPr>
+      <w:r>
+        <w:rPr>
+          <w:rFonts w:ascii="Times New Roman" w:hAnsi="Times New Roman" w:cs="Times New Roman"/>
+          <w:b/>
+          <w:color w:val="000000" w:themeColor="text1"/>
+        </w:rPr>
+        <w:drawing>
+          <wp:anchor distT="0" distB="0" distL="114300" distR="114300" simplePos="0" relativeHeight="251665408" behindDoc="0" locked="0" layoutInCell="1" allowOverlap="1" wp14:anchorId="0A5930A4" wp14:editId="561C161A">
+            <wp:simplePos x="0" y="0"/>
+            <wp:positionH relativeFrom="margin">
+              <wp:posOffset>47658</wp:posOffset>
+            </wp:positionH>
+            <wp:positionV relativeFrom="margin">
+              <wp:posOffset>4788535</wp:posOffset>
+            </wp:positionV>
+            <wp:extent cx="5671185" cy="3679825"/>
+            <wp:effectExtent l="0" t="0" r="5715" b="3175"/>
+            <wp:wrapSquare wrapText="bothSides"/>
+            <wp:docPr id="9" name="Picture 9" descr="A screen shot of a graph&#10;&#10;Description automatically generated"/>
+            <wp:cNvGraphicFramePr>
+              <a:graphicFrameLocks xmlns:a="http://schemas.openxmlformats.org/drawingml/2006/main" noChangeAspect="1"/>
+            </wp:cNvGraphicFramePr>
+            <a:graphic xmlns:a="http://schemas.openxmlformats.org/drawingml/2006/main">
+              <a:graphicData uri="http://schemas.openxmlformats.org/drawingml/2006/picture">
+                <pic:pic xmlns:pic="http://schemas.openxmlformats.org/drawingml/2006/picture">
+                  <pic:nvPicPr>
+                    <pic:cNvPr id="9" name="Picture 9" descr="A screen shot of a graph&#10;&#10;Description automatically generated"/>
+                    <pic:cNvPicPr/>
+                  </pic:nvPicPr>
+                  <pic:blipFill>
+                    <a:blip r:embed="rId12"/>
+                    <a:stretch>
+                      <a:fillRect/>
+                    </a:stretch>
+                  </pic:blipFill>
+                  <pic:spPr>
+                    <a:xfrm>
+                      <a:off x="0" y="0"/>
+                      <a:ext cx="5671185" cy="3679825"/>
+                    </a:xfrm>
+                    <a:prstGeom prst="rect">
+                      <a:avLst/>
+                    </a:prstGeom>
+                  </pic:spPr>
+                </pic:pic>
+              </a:graphicData>
+            </a:graphic>
+            <wp14:sizeRelH relativeFrom="margin">
+              <wp14:pctWidth>0</wp14:pctWidth>
+            </wp14:sizeRelH>
+            <wp14:sizeRelV relativeFrom="margin">
+              <wp14:pctHeight>0</wp14:pctHeight>
+            </wp14:sizeRelV>
+          </wp:anchor>
+        </w:drawing>
+      </w:r>
+      <w:r>
+        <w:rPr>
+          <w:rFonts w:ascii="Times New Roman" w:hAnsi="Times New Roman" w:cs="Times New Roman"/>
+          <w:szCs w:val="28"/>
+          <w:lang w:val="en-US"/>
+        </w:rPr>
+        <w:t>(After plotting)</w:t>
+      </w:r>
+    </w:p>
+    <w:p>
+      <w:pPr>
+        <w:jc w:val="both"/>
+        <w:rPr>
+          <w:rFonts w:ascii="Times New Roman" w:hAnsi="Times New Roman" w:cs="Times New Roman"/>
+          <w:szCs w:val="28"/>
+          <w:lang w:val="en-US"/>
+        </w:rPr>
+      </w:pPr>
+    </w:p>
+    <w:p>
+      <w:pPr>
+        <w:jc w:val="both"/>
+        <w:rPr>
+          <w:rFonts w:ascii="Times New Roman" w:hAnsi="Times New Roman" w:cs="Times New Roman"/>
+          <w:szCs w:val="28"/>
+          <w:lang w:val="en-US"/>
+        </w:rPr>
+      </w:pPr>
+    </w:p>
+    <w:p>
+      <w:pPr>
+        <w:pStyle w:val="ListParagraph"/>
+        <w:numPr>
+          <w:ilvl w:val="1"/>
+          <w:numId w:val="1"/>
+        </w:numPr>
+        <w:jc w:val="both"/>
+        <w:rPr>
+          <w:rFonts w:ascii="Times New Roman" w:hAnsi="Times New Roman" w:cs="Times New Roman"/>
+          <w:szCs w:val="28"/>
+          <w:lang w:val="en-US"/>
+        </w:rPr>
+      </w:pPr>
+      <w:r>
+        <w:rPr>
+          <w:rFonts w:ascii="Times New Roman" w:hAnsi="Times New Roman" w:cs="Times New Roman"/>
+          <w:szCs w:val="28"/>
+          <w:lang w:val="en-US"/>
+        </w:rPr>
+        <w:lastRenderedPageBreak/>
+        <w:t>Financial Analysis</w:t>
+      </w:r>
+      <w:r>
+        <w:rPr>
+          <w:rFonts w:ascii="Times New Roman" w:hAnsi="Times New Roman" w:cs="Times New Roman"/>
+          <w:szCs w:val="28"/>
+          <w:lang w:val="en-US"/>
+        </w:rPr>
+        <w:t xml:space="preserve"> </w:t>
+      </w:r>
+    </w:p>
+    <w:p>
+      <w:pPr>
+        <w:pStyle w:val="ListParagraph"/>
+        <w:ind w:left="1080"/>
+        <w:jc w:val="both"/>
+        <w:rPr>
+          <w:rFonts w:ascii="Times New Roman" w:hAnsi="Times New Roman" w:cs="Times New Roman"/>
+          <w:szCs w:val="28"/>
+          <w:lang w:val="en-US"/>
+        </w:rPr>
+      </w:pPr>
+      <w:r>
+        <w:rPr>
+          <w:rFonts w:ascii="Times New Roman" w:hAnsi="Times New Roman" w:cs="Times New Roman"/>
+          <w:szCs w:val="28"/>
+          <w:lang w:val="en-US"/>
+        </w:rPr>
+        <w:t>The initial step requires users to select “</w:t>
+      </w:r>
+      <w:r>
+        <w:rPr>
+          <w:rFonts w:ascii="Times New Roman" w:hAnsi="Times New Roman" w:cs="Times New Roman"/>
+          <w:szCs w:val="28"/>
+          <w:lang w:val="en-US"/>
+        </w:rPr>
+        <w:t>Financial Analysis</w:t>
+      </w:r>
+      <w:r>
+        <w:rPr>
+          <w:rFonts w:ascii="Times New Roman" w:hAnsi="Times New Roman" w:cs="Times New Roman"/>
+          <w:szCs w:val="28"/>
+          <w:lang w:val="en-US"/>
+        </w:rPr>
+        <w:t>” from the top navigation bar (1), followed by</w:t>
+      </w:r>
+      <w:r>
+        <w:rPr>
+          <w:rFonts w:ascii="Times New Roman" w:hAnsi="Times New Roman" w:cs="Times New Roman"/>
+          <w:szCs w:val="28"/>
+          <w:lang w:val="en-US"/>
+        </w:rPr>
+        <w:t xml:space="preserve"> </w:t>
+      </w:r>
+      <w:r>
+        <w:rPr>
+          <w:rFonts w:ascii="Times New Roman" w:hAnsi="Times New Roman" w:cs="Times New Roman"/>
+          <w:szCs w:val="28"/>
+          <w:lang w:val="en-US"/>
+        </w:rPr>
+        <w:t>enter</w:t>
+      </w:r>
+      <w:r>
+        <w:rPr>
+          <w:rFonts w:ascii="Times New Roman" w:hAnsi="Times New Roman" w:cs="Times New Roman"/>
+          <w:szCs w:val="28"/>
+          <w:lang w:val="en-US"/>
+        </w:rPr>
+        <w:t>ing</w:t>
+      </w:r>
+      <w:r>
+        <w:rPr>
+          <w:rFonts w:ascii="Times New Roman" w:hAnsi="Times New Roman" w:cs="Times New Roman"/>
+          <w:szCs w:val="28"/>
+          <w:lang w:val="en-US"/>
+        </w:rPr>
+        <w:t xml:space="preserve"> the desired time (2</w:t>
+      </w:r>
+      <w:r>
+        <w:rPr>
+          <w:rFonts w:ascii="Times New Roman" w:hAnsi="Times New Roman" w:cs="Times New Roman"/>
+          <w:szCs w:val="28"/>
+          <w:lang w:val="en-US"/>
+        </w:rPr>
+        <w:t>,3</w:t>
+      </w:r>
+      <w:r>
+        <w:rPr>
+          <w:rFonts w:ascii="Times New Roman" w:hAnsi="Times New Roman" w:cs="Times New Roman"/>
+          <w:szCs w:val="28"/>
+          <w:lang w:val="en-US"/>
+        </w:rPr>
+        <w:t xml:space="preserve">). Next, users </w:t>
+      </w:r>
+      <w:r>
+        <w:rPr>
+          <w:rFonts w:ascii="Times New Roman" w:hAnsi="Times New Roman" w:cs="Times New Roman"/>
+          <w:szCs w:val="28"/>
+          <w:lang w:val="en-US"/>
+        </w:rPr>
+        <w:t>should choose</w:t>
+      </w:r>
+      <w:r>
+        <w:rPr>
+          <w:rFonts w:ascii="Times New Roman" w:hAnsi="Times New Roman" w:cs="Times New Roman"/>
+          <w:szCs w:val="28"/>
+          <w:lang w:val="en-US"/>
+        </w:rPr>
+        <w:t xml:space="preserve"> the </w:t>
+      </w:r>
+      <w:r>
+        <w:rPr>
+          <w:rFonts w:ascii="Times New Roman" w:hAnsi="Times New Roman" w:cs="Times New Roman"/>
+          <w:szCs w:val="28"/>
+          <w:lang w:val="en-US"/>
+        </w:rPr>
+        <w:t xml:space="preserve">categories </w:t>
+      </w:r>
+      <w:r>
+        <w:rPr>
+          <w:rFonts w:ascii="Times New Roman" w:hAnsi="Times New Roman" w:cs="Times New Roman"/>
+          <w:szCs w:val="28"/>
+          <w:lang w:val="en-US"/>
+        </w:rPr>
+        <w:t xml:space="preserve">from the drop-down menu </w:t>
+      </w:r>
+      <w:r>
+        <w:rPr>
+          <w:rFonts w:ascii="Times New Roman" w:hAnsi="Times New Roman" w:cs="Times New Roman"/>
+          <w:szCs w:val="28"/>
+          <w:lang w:val="en-US"/>
+        </w:rPr>
+        <w:t>(</w:t>
+      </w:r>
+      <w:r>
+        <w:rPr>
+          <w:rFonts w:ascii="Times New Roman" w:hAnsi="Times New Roman" w:cs="Times New Roman"/>
+          <w:szCs w:val="28"/>
+          <w:lang w:val="en-US"/>
+        </w:rPr>
+        <w:t>4</w:t>
+      </w:r>
+      <w:proofErr w:type="gramStart"/>
+      <w:r>
+        <w:rPr>
+          <w:rFonts w:ascii="Times New Roman" w:hAnsi="Times New Roman" w:cs="Times New Roman"/>
+          <w:szCs w:val="28"/>
+          <w:lang w:val="en-US"/>
+        </w:rPr>
+        <w:t>), and</w:t>
+      </w:r>
+      <w:proofErr w:type="gramEnd"/>
+      <w:r>
+        <w:rPr>
+          <w:rFonts w:ascii="Times New Roman" w:hAnsi="Times New Roman" w:cs="Times New Roman"/>
+          <w:szCs w:val="28"/>
+          <w:lang w:val="en-US"/>
+        </w:rPr>
+        <w:t xml:space="preserve"> conclude the action by </w:t>
+      </w:r>
+      <w:r>
+        <w:rPr>
+          <w:rFonts w:ascii="Times New Roman" w:hAnsi="Times New Roman" w:cs="Times New Roman"/>
+          <w:szCs w:val="28"/>
+          <w:lang w:val="en-US"/>
+        </w:rPr>
+        <w:t>clicking the “</w:t>
+      </w:r>
+      <w:r>
+        <w:rPr>
+          <w:rFonts w:ascii="Times New Roman" w:hAnsi="Times New Roman" w:cs="Times New Roman"/>
+          <w:szCs w:val="28"/>
+          <w:lang w:val="en-US"/>
+        </w:rPr>
+        <w:t>Submit</w:t>
+      </w:r>
+      <w:r>
+        <w:rPr>
+          <w:rFonts w:ascii="Times New Roman" w:hAnsi="Times New Roman" w:cs="Times New Roman"/>
+          <w:szCs w:val="28"/>
+          <w:lang w:val="en-US"/>
+        </w:rPr>
+        <w:t>” button (5).</w:t>
+      </w:r>
+    </w:p>
+    <w:p>
+      <w:pPr>
+        <w:pStyle w:val="ListParagraph"/>
+        <w:ind w:left="1080"/>
+        <w:jc w:val="both"/>
+        <w:rPr>
+          <w:rFonts w:ascii="Times New Roman" w:hAnsi="Times New Roman" w:cs="Times New Roman"/>
+          <w:szCs w:val="28"/>
+          <w:lang w:val="en-US"/>
+        </w:rPr>
+      </w:pPr>
+    </w:p>
+    <w:p>
+      <w:pPr>
+        <w:jc w:val="both"/>
+        <w:rPr>
+          <w:rFonts w:ascii="Times New Roman" w:hAnsi="Times New Roman" w:cs="Times New Roman"/>
+          <w:szCs w:val="28"/>
+          <w:lang w:val="en-US"/>
+        </w:rPr>
+      </w:pPr>
+    </w:p>
+    <w:p>
+      <w:pPr>
+        <w:jc w:val="both"/>
+        <w:rPr>
+          <w:rFonts w:ascii="Times New Roman" w:hAnsi="Times New Roman" w:cs="Times New Roman"/>
+          <w:szCs w:val="28"/>
+          <w:lang w:val="en-US"/>
+        </w:rPr>
+      </w:pPr>
+      <w:r>
+        <w:rPr>
+          <w:rFonts w:ascii="Times New Roman" w:hAnsi="Times New Roman" w:cs="Times New Roman"/>
+          <w:szCs w:val="28"/>
+          <w:lang w:val="en-US"/>
+        </w:rPr>
+        <w:t>(Before submitting)</w:t>
+      </w:r>
+    </w:p>
+    <w:p>
+      <w:pPr>
+        <w:jc w:val="both"/>
+        <w:rPr>
+          <w:rFonts w:ascii="Times New Roman" w:hAnsi="Times New Roman" w:cs="Times New Roman"/>
+          <w:szCs w:val="28"/>
+          <w:lang w:val="en-US"/>
+        </w:rPr>
+      </w:pPr>
+      <w:r>
+        <w:rPr>
+          <w:rFonts w:ascii="Times New Roman" w:hAnsi="Times New Roman" w:cs="Times New Roman"/>
+          <w:szCs w:val="28"/>
+          <w:lang w:val="en-US"/>
+        </w:rPr>
+        <w:drawing>
+          <wp:inline distT="0" distB="0" distL="0" distR="0" wp14:anchorId="0A8908C6" wp14:editId="24FBA7E5">
+            <wp:extent cx="5731510" cy="2723515"/>
+            <wp:effectExtent l="0" t="0" r="0" b="0"/>
+            <wp:docPr id="7" name="Picture 7"/>
+            <wp:cNvGraphicFramePr>
+              <a:graphicFrameLocks xmlns:a="http://schemas.openxmlformats.org/drawingml/2006/main" noChangeAspect="1"/>
+            </wp:cNvGraphicFramePr>
+            <a:graphic xmlns:a="http://schemas.openxmlformats.org/drawingml/2006/main">
+              <a:graphicData uri="http://schemas.openxmlformats.org/drawingml/2006/picture">
+                <pic:pic xmlns:pic="http://schemas.openxmlformats.org/drawingml/2006/picture">
+                  <pic:nvPicPr>
+                    <pic:cNvPr id="1" name=""/>
+                    <pic:cNvPicPr/>
+                  </pic:nvPicPr>
+                  <pic:blipFill>
+                    <a:blip r:embed="rId13"/>
+                    <a:stretch>
+                      <a:fillRect/>
+                    </a:stretch>
+                  </pic:blipFill>
+                  <pic:spPr>
+                    <a:xfrm>
+                      <a:off x="0" y="0"/>
+                      <a:ext cx="5731510" cy="2723515"/>
+                    </a:xfrm>
+                    <a:prstGeom prst="rect">
+                      <a:avLst/>
+                    </a:prstGeom>
+                  </pic:spPr>
+                </pic:pic>
+              </a:graphicData>
+            </a:graphic>
+          </wp:inline>
+        </w:drawing>
+      </w:r>
+    </w:p>
+    <w:p>
+      <w:pPr>
+        <w:jc w:val="both"/>
+        <w:rPr>
+          <w:rFonts w:ascii="Times New Roman" w:hAnsi="Times New Roman" w:cs="Times New Roman"/>
+          <w:szCs w:val="28"/>
+          <w:lang w:val="en-US"/>
+        </w:rPr>
+      </w:pPr>
+    </w:p>
+    <w:p>
+      <w:pPr>
+        <w:jc w:val="both"/>
+        <w:rPr>
+          <w:rFonts w:ascii="Times New Roman" w:hAnsi="Times New Roman" w:cs="Times New Roman"/>
+          <w:szCs w:val="28"/>
+          <w:lang w:val="en-US"/>
+        </w:rPr>
+      </w:pPr>
+      <w:r>
+        <w:rPr>
+          <w:rFonts w:ascii="Times New Roman" w:hAnsi="Times New Roman" w:cs="Times New Roman"/>
+          <w:szCs w:val="28"/>
+          <w:lang w:val="en-US"/>
+        </w:rPr>
+        <w:t>(After submitting)</w:t>
+      </w:r>
+    </w:p>
+    <w:p>
+      <w:pPr>
+        <w:jc w:val="both"/>
+        <w:rPr>
+          <w:rFonts w:ascii="Times New Roman" w:hAnsi="Times New Roman" w:cs="Times New Roman"/>
+          <w:szCs w:val="28"/>
+          <w:lang w:val="en-US"/>
+        </w:rPr>
+      </w:pPr>
+      <w:r>
+        <w:rPr>
+          <w:rFonts w:ascii="Times New Roman" w:hAnsi="Times New Roman" w:cs="Times New Roman"/>
+          <w:color w:val="000000" w:themeColor="text1"/>
+        </w:rPr>
+        <w:drawing>
+          <wp:anchor distT="0" distB="0" distL="114300" distR="114300" simplePos="0" relativeHeight="251667456" behindDoc="0" locked="0" layoutInCell="1" allowOverlap="1" wp14:anchorId="5C48C11F" wp14:editId="63E66482">
+            <wp:simplePos x="0" y="0"/>
+            <wp:positionH relativeFrom="margin">
+              <wp:posOffset>12032</wp:posOffset>
+            </wp:positionH>
+            <wp:positionV relativeFrom="margin">
+              <wp:posOffset>4655820</wp:posOffset>
+            </wp:positionV>
+            <wp:extent cx="5666740" cy="3479165"/>
+            <wp:effectExtent l="0" t="0" r="0" b="635"/>
+            <wp:wrapSquare wrapText="bothSides"/>
+            <wp:docPr id="10" name="Picture 10" descr="A screenshot of a data&#10;&#10;Description automatically generated"/>
+            <wp:cNvGraphicFramePr>
+              <a:graphicFrameLocks xmlns:a="http://schemas.openxmlformats.org/drawingml/2006/main" noChangeAspect="1"/>
+            </wp:cNvGraphicFramePr>
+            <a:graphic xmlns:a="http://schemas.openxmlformats.org/drawingml/2006/main">
+              <a:graphicData uri="http://schemas.openxmlformats.org/drawingml/2006/picture">
+                <pic:pic xmlns:pic="http://schemas.openxmlformats.org/drawingml/2006/picture">
+                  <pic:nvPicPr>
+                    <pic:cNvPr id="10" name="Picture 10" descr="A screenshot of a data&#10;&#10;Description automatically generated"/>
+                    <pic:cNvPicPr/>
+                  </pic:nvPicPr>
+                  <pic:blipFill>
+                    <a:blip r:embed="rId14"/>
+                    <a:stretch>
+                      <a:fillRect/>
+                    </a:stretch>
+                  </pic:blipFill>
+                  <pic:spPr>
+                    <a:xfrm>
+                      <a:off x="0" y="0"/>
+                      <a:ext cx="5666740" cy="3479165"/>
+                    </a:xfrm>
+                    <a:prstGeom prst="rect">
+                      <a:avLst/>
+                    </a:prstGeom>
+                  </pic:spPr>
+                </pic:pic>
+              </a:graphicData>
+            </a:graphic>
+            <wp14:sizeRelH relativeFrom="margin">
+              <wp14:pctWidth>0</wp14:pctWidth>
+            </wp14:sizeRelH>
+            <wp14:sizeRelV relativeFrom="margin">
+              <wp14:pctHeight>0</wp14:pctHeight>
+            </wp14:sizeRelV>
+          </wp:anchor>
+        </w:drawing>
+      </w:r>
     </w:p>
     <w:sectPr>
       <w:pgSz w:w="11906" w:h="16838"/>
@@ -1408,7 +3320,7 @@
     <w:lsdException w:name="List Number 3" w:semiHidden="1" w:unhideWhenUsed="1"/>
     <w:lsdException w:name="List Number 4" w:semiHidden="1" w:unhideWhenUsed="1"/>
     <w:lsdException w:name="List Number 5" w:semiHidden="1" w:unhideWhenUsed="1"/>
-    <w:lsdException w:name="Title" w:uiPriority="10" w:qFormat="1"/>
+    <w:lsdException w:name="Title" w:uiPriority="1" w:qFormat="1"/>
     <w:lsdException w:name="Closing" w:semiHidden="1" w:unhideWhenUsed="1"/>
     <w:lsdException w:name="Signature" w:semiHidden="1" w:unhideWhenUsed="1"/>
     <w:lsdException w:name="Default Paragraph Font" w:semiHidden="1" w:uiPriority="1" w:unhideWhenUsed="1"/>
@@ -1768,6 +3680,43 @@
       <w:contextualSpacing/>
     </w:pPr>
   </w:style>
+  <w:style w:type="paragraph" w:styleId="Title">
+    <w:name w:val="Title"/>
+    <w:basedOn w:val="Normal"/>
+    <w:next w:val="Normal"/>
+    <w:link w:val="TitleChar"/>
+    <w:uiPriority w:val="1"/>
+    <w:qFormat/>
+    <w:rsid w:val="00F348C0"/>
+    <w:pPr>
+      <w:jc w:val="center"/>
+    </w:pPr>
+    <w:rPr>
+      <w:rFonts w:asciiTheme="majorHAnsi" w:eastAsiaTheme="majorEastAsia" w:hAnsiTheme="majorHAnsi" w:cstheme="majorBidi"/>
+      <w:color w:val="1F3864" w:themeColor="accent1" w:themeShade="80"/>
+      <w:spacing w:val="-10"/>
+      <w:kern w:val="28"/>
+      <w:sz w:val="56"/>
+      <w:szCs w:val="56"/>
+      <w:lang w:val="en-US" w:eastAsia="ja-JP" w:bidi="ar-SA"/>
+    </w:rPr>
+  </w:style>
+  <w:style w:type="character" w:customStyle="1" w:styleId="TitleChar">
+    <w:name w:val="Title Char"/>
+    <w:basedOn w:val="DefaultParagraphFont"/>
+    <w:link w:val="Title"/>
+    <w:uiPriority w:val="1"/>
+    <w:rsid w:val="00F348C0"/>
+    <w:rPr>
+      <w:rFonts w:asciiTheme="majorHAnsi" w:eastAsiaTheme="majorEastAsia" w:hAnsiTheme="majorHAnsi" w:cstheme="majorBidi"/>
+      <w:color w:val="1F3864" w:themeColor="accent1" w:themeShade="80"/>
+      <w:spacing w:val="-10"/>
+      <w:kern w:val="28"/>
+      <w:sz w:val="56"/>
+      <w:szCs w:val="56"/>
+      <w:lang w:val="en-US" w:eastAsia="ja-JP" w:bidi="ar-SA"/>
+    </w:rPr>
+  </w:style>
 </w:styles>
 </file>
 

</xml_diff>